<commit_message>
Documenten & eerste website set up
</commit_message>
<xml_diff>
--- a/Documenten/1_Programma_van_Eisen_ 2.0.docx
+++ b/Documenten/1_Programma_van_Eisen_ 2.0.docx
@@ -112,6 +112,9 @@
                             <w:r>
                               <w:t>321592</w:t>
                             </w:r>
+                            <w:r>
+                              <w:t>, 323542</w:t>
+                            </w:r>
                           </w:p>
                           <w:p>
                             <w:pPr>
@@ -121,7 +124,10 @@
                               <w:t>Datum:</w:t>
                             </w:r>
                             <w:r>
-                              <w:t>12/09/2019</w:t>
+                              <w:t>20</w:t>
+                            </w:r>
+                            <w:r>
+                              <w:t>/09/2019</w:t>
                             </w:r>
                           </w:p>
                           <w:p>
@@ -132,7 +138,7 @@
                               <w:t>Versie:</w:t>
                             </w:r>
                             <w:r>
-                              <w:t>1</w:t>
+                              <w:t>0.0.5</w:t>
                             </w:r>
                           </w:p>
                         </w:txbxContent>
@@ -184,6 +190,9 @@
                       <w:r>
                         <w:t>321592</w:t>
                       </w:r>
+                      <w:r>
+                        <w:t>, 323542</w:t>
+                      </w:r>
                     </w:p>
                     <w:p>
                       <w:pPr>
@@ -193,7 +202,10 @@
                         <w:t>Datum:</w:t>
                       </w:r>
                       <w:r>
-                        <w:t>12/09/2019</w:t>
+                        <w:t>20</w:t>
+                      </w:r>
+                      <w:r>
+                        <w:t>/09/2019</w:t>
                       </w:r>
                     </w:p>
                     <w:p>
@@ -204,7 +216,7 @@
                         <w:t>Versie:</w:t>
                       </w:r>
                       <w:r>
-                        <w:t>1</w:t>
+                        <w:t>0.0.5</w:t>
                       </w:r>
                     </w:p>
                   </w:txbxContent>
@@ -218,46 +230,48 @@
     <w:p>
       <w:r>
         <w:rPr>
-          <w:rStyle w:val="Heading1Char"/>
+          <w:rStyle w:val="Kop1Char"/>
         </w:rPr>
         <w:tab/>
       </w:r>
       <w:r>
         <w:rPr>
-          <w:rStyle w:val="Heading1Char"/>
+          <w:rStyle w:val="Kop1Char"/>
         </w:rPr>
         <w:tab/>
       </w:r>
       <w:r>
         <w:rPr>
-          <w:rStyle w:val="Heading1Char"/>
+          <w:rStyle w:val="Kop1Char"/>
         </w:rPr>
         <w:tab/>
       </w:r>
       <w:r>
         <w:rPr>
-          <w:rStyle w:val="Heading1Char"/>
+          <w:rStyle w:val="Kop1Char"/>
         </w:rPr>
         <w:tab/>
       </w:r>
-      <w:r>
-        <w:rPr>
-          <w:rStyle w:val="Heading1Char"/>
+      <w:bookmarkStart w:id="0" w:name="_Toc19869975"/>
+      <w:r>
+        <w:rPr>
+          <w:rStyle w:val="Kop1Char"/>
         </w:rPr>
         <w:t>Rent een student</w:t>
       </w:r>
+      <w:bookmarkEnd w:id="0"/>
     </w:p>
     <w:p>
       <w:pPr>
         <w:rPr>
-          <w:rStyle w:val="Heading1Char"/>
+          <w:rStyle w:val="Kop1Char"/>
         </w:rPr>
       </w:pPr>
     </w:p>
     <w:p>
       <w:pPr>
         <w:rPr>
-          <w:rStyle w:val="Heading1Char"/>
+          <w:rStyle w:val="Kop1Char"/>
         </w:rPr>
       </w:pPr>
       <w:r>
@@ -333,18 +347,18 @@
     </w:p>
     <w:p>
       <w:pPr>
-        <w:pStyle w:val="Heading1"/>
-      </w:pPr>
-      <w:bookmarkStart w:id="0" w:name="_Toc19176845"/>
+        <w:pStyle w:val="Kop1"/>
+      </w:pPr>
+      <w:bookmarkStart w:id="1" w:name="_Toc19869976"/>
       <w:r>
         <w:lastRenderedPageBreak/>
         <w:t>Versie</w:t>
       </w:r>
-      <w:bookmarkEnd w:id="0"/>
+      <w:bookmarkEnd w:id="1"/>
     </w:p>
     <w:tbl>
       <w:tblPr>
-        <w:tblStyle w:val="TableGrid"/>
+        <w:tblStyle w:val="Tabelraster"/>
         <w:tblW w:w="9062" w:type="dxa"/>
         <w:tblCellMar>
           <w:left w:w="78" w:type="dxa"/>
@@ -539,11 +553,9 @@
             <w:pPr>
               <w:spacing w:after="0" w:line="259" w:lineRule="auto"/>
             </w:pPr>
-            <w:proofErr w:type="gramStart"/>
             <w:r>
               <w:t>Tekst schrijven</w:t>
             </w:r>
-            <w:proofErr w:type="gramEnd"/>
           </w:p>
         </w:tc>
         <w:tc>
@@ -602,7 +614,7 @@
               <w:spacing w:after="0" w:line="259" w:lineRule="auto"/>
             </w:pPr>
             <w:r>
-              <w:t>1.0.0</w:t>
+              <w:t>0.0.3</w:t>
             </w:r>
           </w:p>
         </w:tc>
@@ -621,11 +633,9 @@
             <w:pPr>
               <w:spacing w:after="0" w:line="259" w:lineRule="auto"/>
             </w:pPr>
-            <w:proofErr w:type="gramStart"/>
             <w:r>
               <w:t>aanpassingen</w:t>
             </w:r>
-            <w:proofErr w:type="gramEnd"/>
           </w:p>
         </w:tc>
         <w:tc>
@@ -688,7 +698,7 @@
               <w:spacing w:after="0" w:line="259" w:lineRule="auto"/>
             </w:pPr>
             <w:r>
-              <w:t>1.0.1</w:t>
+              <w:t>0.0.4</w:t>
             </w:r>
           </w:p>
         </w:tc>
@@ -729,9 +739,11 @@
             <w:pPr>
               <w:spacing w:after="0" w:line="259" w:lineRule="auto"/>
             </w:pPr>
-            <w:r>
-              <w:t>-</w:t>
-            </w:r>
+            <w:proofErr w:type="spellStart"/>
+            <w:r>
+              <w:t>Nuha</w:t>
+            </w:r>
+            <w:proofErr w:type="spellEnd"/>
           </w:p>
         </w:tc>
         <w:tc>
@@ -750,7 +762,7 @@
               <w:spacing w:after="0" w:line="259" w:lineRule="auto"/>
             </w:pPr>
             <w:r>
-              <w:t>25 jan 2018</w:t>
+              <w:t>12 sep 2019</w:t>
             </w:r>
           </w:p>
         </w:tc>
@@ -771,6 +783,9 @@
             <w:pPr>
               <w:spacing w:after="0" w:line="259" w:lineRule="auto"/>
             </w:pPr>
+            <w:r>
+              <w:t>0.0.5</w:t>
+            </w:r>
           </w:p>
         </w:tc>
         <w:tc>
@@ -788,6 +803,9 @@
             <w:pPr>
               <w:spacing w:after="0" w:line="259" w:lineRule="auto"/>
             </w:pPr>
+            <w:r>
+              <w:t>Informatie Verandert naar klant informatie/eisen</w:t>
+            </w:r>
           </w:p>
         </w:tc>
         <w:tc>
@@ -807,6 +825,9 @@
             <w:pPr>
               <w:spacing w:after="0" w:line="259" w:lineRule="auto"/>
             </w:pPr>
+            <w:r>
+              <w:t>Jay Owen</w:t>
+            </w:r>
           </w:p>
         </w:tc>
         <w:tc>
@@ -824,6 +845,9 @@
             <w:pPr>
               <w:spacing w:after="0" w:line="259" w:lineRule="auto"/>
             </w:pPr>
+            <w:r>
+              <w:t>20 sep 2019</w:t>
+            </w:r>
           </w:p>
         </w:tc>
       </w:tr>
@@ -1041,16 +1065,17 @@
       <w:pPr>
         <w:spacing w:after="160" w:line="259" w:lineRule="auto"/>
       </w:pPr>
-      <w:bookmarkStart w:id="1" w:name="_Toc19176846"/>
-      <w:r>
-        <w:rPr>
-          <w:rStyle w:val="Heading1Char"/>
-        </w:rPr>
+      <w:bookmarkStart w:id="2" w:name="_Toc19869977"/>
+      <w:r>
+        <w:rPr>
+          <w:rStyle w:val="Kop1Char"/>
+        </w:rPr>
+        <w:lastRenderedPageBreak/>
         <w:t>Inhoudsopgave</w:t>
       </w:r>
-      <w:bookmarkEnd w:id="1"/>
+      <w:bookmarkEnd w:id="2"/>
     </w:p>
-    <w:bookmarkStart w:id="2" w:name="_Toc19176847" w:displacedByCustomXml="next"/>
+    <w:bookmarkStart w:id="3" w:name="_Toc19869978" w:displacedByCustomXml="next"/>
     <w:sdt>
       <w:sdtPr>
         <w:rPr>
@@ -1076,16 +1101,16 @@
       <w:sdtContent>
         <w:p>
           <w:pPr>
-            <w:pStyle w:val="TOCHeading"/>
+            <w:pStyle w:val="Kopvaninhoudsopgave"/>
           </w:pPr>
           <w:r>
             <w:t>Contents</w:t>
           </w:r>
-          <w:bookmarkEnd w:id="2"/>
+          <w:bookmarkEnd w:id="3"/>
         </w:p>
         <w:p>
           <w:pPr>
-            <w:pStyle w:val="TOC1"/>
+            <w:pStyle w:val="Inhopg1"/>
             <w:tabs>
               <w:tab w:val="right" w:leader="dot" w:pos="9062"/>
             </w:tabs>
@@ -1093,7 +1118,7 @@
               <w:rFonts w:eastAsiaTheme="minorEastAsia"/>
               <w:noProof/>
               <w:color w:val="auto"/>
-              <w:lang w:val="en-NL" w:eastAsia="en-NL"/>
+              <w:lang w:val="en-US"/>
             </w:rPr>
           </w:pPr>
           <w:r>
@@ -1105,13 +1130,13 @@
           <w:r>
             <w:fldChar w:fldCharType="separate"/>
           </w:r>
-          <w:hyperlink w:anchor="_Toc19176844" w:history="1">
+          <w:hyperlink w:anchor="_Toc19869975" w:history="1">
             <w:r>
               <w:rPr>
                 <w:rStyle w:val="Hyperlink"/>
                 <w:noProof/>
               </w:rPr>
-              <w:t>Parking</w:t>
+              <w:t>Rent een student</w:t>
             </w:r>
             <w:r>
               <w:rPr>
@@ -1132,7 +1157,7 @@
                 <w:noProof/>
                 <w:webHidden/>
               </w:rPr>
-              <w:instrText xml:space="preserve"> PAGEREF _Toc19176844 \h </w:instrText>
+              <w:instrText xml:space="preserve"> PAGEREF _Toc19869975 \h </w:instrText>
             </w:r>
             <w:r>
               <w:rPr>
@@ -1165,7 +1190,7 @@
         </w:p>
         <w:p>
           <w:pPr>
-            <w:pStyle w:val="TOC1"/>
+            <w:pStyle w:val="Inhopg1"/>
             <w:tabs>
               <w:tab w:val="right" w:leader="dot" w:pos="9062"/>
             </w:tabs>
@@ -1173,10 +1198,10 @@
               <w:rFonts w:eastAsiaTheme="minorEastAsia"/>
               <w:noProof/>
               <w:color w:val="auto"/>
-              <w:lang w:val="en-NL" w:eastAsia="en-NL"/>
+              <w:lang w:val="en-US"/>
             </w:rPr>
           </w:pPr>
-          <w:hyperlink w:anchor="_Toc19176845" w:history="1">
+          <w:hyperlink w:anchor="_Toc19869976" w:history="1">
             <w:r>
               <w:rPr>
                 <w:rStyle w:val="Hyperlink"/>
@@ -1203,7 +1228,7 @@
                 <w:noProof/>
                 <w:webHidden/>
               </w:rPr>
-              <w:instrText xml:space="preserve"> PAGEREF _Toc19176845 \h </w:instrText>
+              <w:instrText xml:space="preserve"> PAGEREF _Toc19869976 \h </w:instrText>
             </w:r>
             <w:r>
               <w:rPr>
@@ -1236,7 +1261,7 @@
         </w:p>
         <w:p>
           <w:pPr>
-            <w:pStyle w:val="TOC1"/>
+            <w:pStyle w:val="Inhopg1"/>
             <w:tabs>
               <w:tab w:val="right" w:leader="dot" w:pos="9062"/>
             </w:tabs>
@@ -1244,10 +1269,10 @@
               <w:rFonts w:eastAsiaTheme="minorEastAsia"/>
               <w:noProof/>
               <w:color w:val="auto"/>
-              <w:lang w:val="en-NL" w:eastAsia="en-NL"/>
+              <w:lang w:val="en-US"/>
             </w:rPr>
           </w:pPr>
-          <w:hyperlink w:anchor="_Toc19176846" w:history="1">
+          <w:hyperlink w:anchor="_Toc19869977" w:history="1">
             <w:r>
               <w:rPr>
                 <w:rStyle w:val="Hyperlink"/>
@@ -1274,7 +1299,7 @@
                 <w:noProof/>
                 <w:webHidden/>
               </w:rPr>
-              <w:instrText xml:space="preserve"> PAGEREF _Toc19176846 \h </w:instrText>
+              <w:instrText xml:space="preserve"> PAGEREF _Toc19869977 \h </w:instrText>
             </w:r>
             <w:r>
               <w:rPr>
@@ -1307,7 +1332,7 @@
         </w:p>
         <w:p>
           <w:pPr>
-            <w:pStyle w:val="TOC1"/>
+            <w:pStyle w:val="Inhopg1"/>
             <w:tabs>
               <w:tab w:val="right" w:leader="dot" w:pos="9062"/>
             </w:tabs>
@@ -1315,10 +1340,10 @@
               <w:rFonts w:eastAsiaTheme="minorEastAsia"/>
               <w:noProof/>
               <w:color w:val="auto"/>
-              <w:lang w:val="en-NL" w:eastAsia="en-NL"/>
+              <w:lang w:val="en-US"/>
             </w:rPr>
           </w:pPr>
-          <w:hyperlink w:anchor="_Toc19176847" w:history="1">
+          <w:hyperlink w:anchor="_Toc19869978" w:history="1">
             <w:r>
               <w:rPr>
                 <w:rStyle w:val="Hyperlink"/>
@@ -1345,7 +1370,7 @@
                 <w:noProof/>
                 <w:webHidden/>
               </w:rPr>
-              <w:instrText xml:space="preserve"> PAGEREF _Toc19176847 \h </w:instrText>
+              <w:instrText xml:space="preserve"> PAGEREF _Toc19869978 \h </w:instrText>
             </w:r>
             <w:r>
               <w:rPr>
@@ -1378,7 +1403,7 @@
         </w:p>
         <w:p>
           <w:pPr>
-            <w:pStyle w:val="TOC1"/>
+            <w:pStyle w:val="Inhopg1"/>
             <w:tabs>
               <w:tab w:val="right" w:leader="dot" w:pos="9062"/>
             </w:tabs>
@@ -1386,16 +1411,16 @@
               <w:rFonts w:eastAsiaTheme="minorEastAsia"/>
               <w:noProof/>
               <w:color w:val="auto"/>
-              <w:lang w:val="en-NL" w:eastAsia="en-NL"/>
+              <w:lang w:val="en-US"/>
             </w:rPr>
           </w:pPr>
-          <w:hyperlink w:anchor="_Toc19176850" w:history="1">
+          <w:hyperlink w:anchor="_Toc19869979" w:history="1">
             <w:r>
               <w:rPr>
                 <w:rStyle w:val="Hyperlink"/>
                 <w:noProof/>
               </w:rPr>
-              <w:t>Klant</w:t>
+              <w:t>Inleiding</w:t>
             </w:r>
             <w:r>
               <w:rPr>
@@ -1416,7 +1441,7 @@
                 <w:noProof/>
                 <w:webHidden/>
               </w:rPr>
-              <w:instrText xml:space="preserve"> PAGEREF _Toc19176850 \h </w:instrText>
+              <w:instrText xml:space="preserve"> PAGEREF _Toc19869979 \h </w:instrText>
             </w:r>
             <w:r>
               <w:rPr>
@@ -1449,7 +1474,7 @@
         </w:p>
         <w:p>
           <w:pPr>
-            <w:pStyle w:val="TOC1"/>
+            <w:pStyle w:val="Inhopg1"/>
             <w:tabs>
               <w:tab w:val="right" w:leader="dot" w:pos="9062"/>
             </w:tabs>
@@ -1457,16 +1482,16 @@
               <w:rFonts w:eastAsiaTheme="minorEastAsia"/>
               <w:noProof/>
               <w:color w:val="auto"/>
-              <w:lang w:val="en-NL" w:eastAsia="en-NL"/>
+              <w:lang w:val="en-US"/>
             </w:rPr>
           </w:pPr>
-          <w:hyperlink w:anchor="_Toc19176851" w:history="1">
+          <w:hyperlink w:anchor="_Toc19869980" w:history="1">
             <w:r>
               <w:rPr>
                 <w:rStyle w:val="Hyperlink"/>
                 <w:noProof/>
               </w:rPr>
-              <w:t>Probleemstelling</w:t>
+              <w:t>Klant</w:t>
             </w:r>
             <w:r>
               <w:rPr>
@@ -1487,7 +1512,7 @@
                 <w:noProof/>
                 <w:webHidden/>
               </w:rPr>
-              <w:instrText xml:space="preserve"> PAGEREF _Toc19176851 \h </w:instrText>
+              <w:instrText xml:space="preserve"> PAGEREF _Toc19869980 \h </w:instrText>
             </w:r>
             <w:r>
               <w:rPr>
@@ -1520,7 +1545,7 @@
         </w:p>
         <w:p>
           <w:pPr>
-            <w:pStyle w:val="TOC1"/>
+            <w:pStyle w:val="Inhopg1"/>
             <w:tabs>
               <w:tab w:val="right" w:leader="dot" w:pos="9062"/>
             </w:tabs>
@@ -1528,16 +1553,16 @@
               <w:rFonts w:eastAsiaTheme="minorEastAsia"/>
               <w:noProof/>
               <w:color w:val="auto"/>
-              <w:lang w:val="en-NL" w:eastAsia="en-NL"/>
+              <w:lang w:val="en-US"/>
             </w:rPr>
           </w:pPr>
-          <w:hyperlink w:anchor="_Toc19176857" w:history="1">
+          <w:hyperlink w:anchor="_Toc19869981" w:history="1">
             <w:r>
               <w:rPr>
                 <w:rStyle w:val="Hyperlink"/>
                 <w:noProof/>
               </w:rPr>
-              <w:t>Doelgroep(en)</w:t>
+              <w:t>Probleemstelling</w:t>
             </w:r>
             <w:r>
               <w:rPr>
@@ -1558,7 +1583,7 @@
                 <w:noProof/>
                 <w:webHidden/>
               </w:rPr>
-              <w:instrText xml:space="preserve"> PAGEREF _Toc19176857 \h </w:instrText>
+              <w:instrText xml:space="preserve"> PAGEREF _Toc19869981 \h </w:instrText>
             </w:r>
             <w:r>
               <w:rPr>
@@ -1591,7 +1616,7 @@
         </w:p>
         <w:p>
           <w:pPr>
-            <w:pStyle w:val="TOC1"/>
+            <w:pStyle w:val="Inhopg1"/>
             <w:tabs>
               <w:tab w:val="right" w:leader="dot" w:pos="9062"/>
             </w:tabs>
@@ -1599,16 +1624,16 @@
               <w:rFonts w:eastAsiaTheme="minorEastAsia"/>
               <w:noProof/>
               <w:color w:val="auto"/>
-              <w:lang w:val="en-NL" w:eastAsia="en-NL"/>
+              <w:lang w:val="en-US"/>
             </w:rPr>
           </w:pPr>
-          <w:hyperlink w:anchor="_Toc19176858" w:history="1">
+          <w:hyperlink w:anchor="_Toc19869982" w:history="1">
             <w:r>
               <w:rPr>
                 <w:rStyle w:val="Hyperlink"/>
                 <w:noProof/>
               </w:rPr>
-              <w:t>Vormgeving</w:t>
+              <w:t>Doelgroep(en)</w:t>
             </w:r>
             <w:r>
               <w:rPr>
@@ -1629,7 +1654,7 @@
                 <w:noProof/>
                 <w:webHidden/>
               </w:rPr>
-              <w:instrText xml:space="preserve"> PAGEREF _Toc19176858 \h </w:instrText>
+              <w:instrText xml:space="preserve"> PAGEREF _Toc19869982 \h </w:instrText>
             </w:r>
             <w:r>
               <w:rPr>
@@ -1649,7 +1674,7 @@
                 <w:noProof/>
                 <w:webHidden/>
               </w:rPr>
-              <w:t>5</w:t>
+              <w:t>4</w:t>
             </w:r>
             <w:r>
               <w:rPr>
@@ -1662,7 +1687,7 @@
         </w:p>
         <w:p>
           <w:pPr>
-            <w:pStyle w:val="TOC1"/>
+            <w:pStyle w:val="Inhopg1"/>
             <w:tabs>
               <w:tab w:val="right" w:leader="dot" w:pos="9062"/>
             </w:tabs>
@@ -1670,16 +1695,16 @@
               <w:rFonts w:eastAsiaTheme="minorEastAsia"/>
               <w:noProof/>
               <w:color w:val="auto"/>
-              <w:lang w:val="en-NL" w:eastAsia="en-NL"/>
+              <w:lang w:val="en-US"/>
             </w:rPr>
           </w:pPr>
-          <w:hyperlink w:anchor="_Toc19176859" w:history="1">
+          <w:hyperlink w:anchor="_Toc19869983" w:history="1">
             <w:r>
               <w:rPr>
                 <w:rStyle w:val="Hyperlink"/>
                 <w:noProof/>
               </w:rPr>
-              <w:t>Informatie</w:t>
+              <w:t>Vormgeving</w:t>
             </w:r>
             <w:r>
               <w:rPr>
@@ -1700,7 +1725,7 @@
                 <w:noProof/>
                 <w:webHidden/>
               </w:rPr>
-              <w:instrText xml:space="preserve"> PAGEREF _Toc19176859 \h </w:instrText>
+              <w:instrText xml:space="preserve"> PAGEREF _Toc19869983 \h </w:instrText>
             </w:r>
             <w:r>
               <w:rPr>
@@ -1720,7 +1745,7 @@
                 <w:noProof/>
                 <w:webHidden/>
               </w:rPr>
-              <w:t>5</w:t>
+              <w:t>4</w:t>
             </w:r>
             <w:r>
               <w:rPr>
@@ -1733,7 +1758,7 @@
         </w:p>
         <w:p>
           <w:pPr>
-            <w:pStyle w:val="TOC1"/>
+            <w:pStyle w:val="Inhopg1"/>
             <w:tabs>
               <w:tab w:val="right" w:leader="dot" w:pos="9062"/>
             </w:tabs>
@@ -1741,15 +1766,86 @@
               <w:rFonts w:eastAsiaTheme="minorEastAsia"/>
               <w:noProof/>
               <w:color w:val="auto"/>
-              <w:lang w:val="en-NL" w:eastAsia="en-NL"/>
+              <w:lang w:val="en-US"/>
             </w:rPr>
           </w:pPr>
-          <w:hyperlink w:anchor="_Toc19176860" w:history="1">
+          <w:hyperlink w:anchor="_Toc19869984" w:history="1">
             <w:r>
               <w:rPr>
                 <w:rStyle w:val="Hyperlink"/>
                 <w:noProof/>
               </w:rPr>
+              <w:t>Informatie</w:t>
+            </w:r>
+            <w:r>
+              <w:rPr>
+                <w:noProof/>
+                <w:webHidden/>
+              </w:rPr>
+              <w:tab/>
+            </w:r>
+            <w:r>
+              <w:rPr>
+                <w:noProof/>
+                <w:webHidden/>
+              </w:rPr>
+              <w:fldChar w:fldCharType="begin"/>
+            </w:r>
+            <w:r>
+              <w:rPr>
+                <w:noProof/>
+                <w:webHidden/>
+              </w:rPr>
+              <w:instrText xml:space="preserve"> PAGEREF _Toc19869984 \h </w:instrText>
+            </w:r>
+            <w:r>
+              <w:rPr>
+                <w:noProof/>
+                <w:webHidden/>
+              </w:rPr>
+            </w:r>
+            <w:r>
+              <w:rPr>
+                <w:noProof/>
+                <w:webHidden/>
+              </w:rPr>
+              <w:fldChar w:fldCharType="separate"/>
+            </w:r>
+            <w:r>
+              <w:rPr>
+                <w:noProof/>
+                <w:webHidden/>
+              </w:rPr>
+              <w:t>4</w:t>
+            </w:r>
+            <w:r>
+              <w:rPr>
+                <w:noProof/>
+                <w:webHidden/>
+              </w:rPr>
+              <w:fldChar w:fldCharType="end"/>
+            </w:r>
+          </w:hyperlink>
+        </w:p>
+        <w:p>
+          <w:pPr>
+            <w:pStyle w:val="Inhopg1"/>
+            <w:tabs>
+              <w:tab w:val="right" w:leader="dot" w:pos="9062"/>
+            </w:tabs>
+            <w:rPr>
+              <w:rFonts w:eastAsiaTheme="minorEastAsia"/>
+              <w:noProof/>
+              <w:color w:val="auto"/>
+              <w:lang w:val="en-US"/>
+            </w:rPr>
+          </w:pPr>
+          <w:hyperlink w:anchor="_Toc19869985" w:history="1">
+            <w:r>
+              <w:rPr>
+                <w:rStyle w:val="Hyperlink"/>
+                <w:noProof/>
+              </w:rPr>
               <w:t>Overig</w:t>
             </w:r>
             <w:r>
@@ -1771,7 +1867,7 @@
                 <w:noProof/>
                 <w:webHidden/>
               </w:rPr>
-              <w:instrText xml:space="preserve"> PAGEREF _Toc19176860 \h </w:instrText>
+              <w:instrText xml:space="preserve"> PAGEREF _Toc19869985 \h </w:instrText>
             </w:r>
             <w:r>
               <w:rPr>
@@ -1824,134 +1920,78 @@
     </w:p>
     <w:p>
       <w:pPr>
-        <w:pStyle w:val="Heading1"/>
-      </w:pPr>
-      <w:bookmarkStart w:id="3" w:name="_Toc469485063"/>
-      <w:bookmarkStart w:id="4" w:name="_Toc19176848"/>
-      <w:bookmarkEnd w:id="3"/>
-      <w:r>
+        <w:pStyle w:val="Kop1"/>
+      </w:pPr>
+      <w:bookmarkStart w:id="4" w:name="_Toc469485063"/>
+      <w:bookmarkStart w:id="5" w:name="_Toc19176848"/>
+      <w:bookmarkStart w:id="6" w:name="_Toc19869979"/>
+      <w:bookmarkEnd w:id="4"/>
+      <w:r>
+        <w:lastRenderedPageBreak/>
         <w:t>Inleiding</w:t>
       </w:r>
-      <w:bookmarkEnd w:id="4"/>
+      <w:bookmarkEnd w:id="5"/>
+      <w:bookmarkEnd w:id="6"/>
     </w:p>
     <w:p>
       <w:pPr>
-        <w:pStyle w:val="Heading1"/>
-      </w:pPr>
-      <w:bookmarkStart w:id="5" w:name="_Toc469485064"/>
-      <w:bookmarkStart w:id="6" w:name="_Toc440616373"/>
-      <w:bookmarkStart w:id="7" w:name="_Toc19176850"/>
-      <w:bookmarkEnd w:id="5"/>
-      <w:bookmarkEnd w:id="6"/>
-      <w:r>
-        <w:t>Klant</w:t>
-      </w:r>
-      <w:bookmarkEnd w:id="7"/>
+        <w:pStyle w:val="Default"/>
+        <w:rPr>
+          <w:rFonts w:ascii="OpenSymbol" w:eastAsia="OpenSymbol" w:hAnsi="OpenSymbol" w:cs="OpenSymbol"/>
+        </w:rPr>
+      </w:pPr>
+      <w:r>
+        <w:rPr>
+          <w:rStyle w:val="Bullets"/>
+        </w:rPr>
+        <w:t>Onze klant begint een nieuw bedrijf. En daar voor heeft hij een website nodig waar een bedrijf een student kan inhuren om opdrachten te doen. (wacht)</w:t>
+      </w:r>
     </w:p>
     <w:p>
       <w:pPr>
-        <w:pStyle w:val="Heading1"/>
-      </w:pPr>
-      <w:bookmarkStart w:id="8" w:name="_Toc469485065"/>
-      <w:bookmarkStart w:id="9" w:name="_Toc19176851"/>
+        <w:pStyle w:val="Kop1"/>
+      </w:pPr>
+      <w:bookmarkStart w:id="7" w:name="_Toc469485064"/>
+      <w:bookmarkStart w:id="8" w:name="_Toc440616373"/>
+      <w:bookmarkStart w:id="9" w:name="_Toc19869980"/>
+      <w:bookmarkEnd w:id="7"/>
       <w:bookmarkEnd w:id="8"/>
       <w:r>
-        <w:t>Probleemstelling</w:t>
+        <w:t>Klant</w:t>
       </w:r>
       <w:bookmarkEnd w:id="9"/>
     </w:p>
     <w:p>
       <w:pPr>
-        <w:pStyle w:val="Heading1"/>
-        <w:jc w:val="left"/>
-        <w:rPr>
-          <w:b/>
-          <w:bCs/>
-          <w:sz w:val="22"/>
-          <w:szCs w:val="22"/>
-        </w:rPr>
-      </w:pPr>
-      <w:bookmarkStart w:id="10" w:name="_Toc19176854"/>
-      <w:r>
-        <w:rPr>
-          <w:b/>
-          <w:bCs/>
-          <w:sz w:val="22"/>
-          <w:szCs w:val="22"/>
-        </w:rPr>
-        <w:t>Tuurlijk kunnen er ook problemen op treden zoals:</w:t>
+        <w:pStyle w:val="Default"/>
+        <w:rPr>
+          <w:rStyle w:val="Bullets"/>
+        </w:rPr>
+      </w:pPr>
+      <w:r>
+        <w:rPr>
+          <w:rStyle w:val="Bullets"/>
+        </w:rPr>
+        <w:t xml:space="preserve">Onze klant begint een nieuw bedrijf. </w:t>
+      </w:r>
+      <w:bookmarkStart w:id="10" w:name="_GoBack"/>
+      <w:r>
+        <w:rPr>
+          <w:rStyle w:val="Bullets"/>
+        </w:rPr>
+        <w:t>En daar voor heeft hij een website nodig waar een bedrijf een student kan inhuren om opdrachten te doen. (wacht)</w:t>
       </w:r>
       <w:bookmarkEnd w:id="10"/>
     </w:p>
     <w:p>
       <w:pPr>
-        <w:pStyle w:val="Heading1"/>
-        <w:numPr>
-          <w:ilvl w:val="0"/>
-          <w:numId w:val="1"/>
-        </w:numPr>
-        <w:jc w:val="left"/>
-        <w:rPr>
-          <w:b/>
-          <w:bCs/>
-          <w:sz w:val="22"/>
-          <w:szCs w:val="22"/>
-        </w:rPr>
-      </w:pPr>
-      <w:bookmarkStart w:id="11" w:name="_Toc19176855"/>
-      <w:r>
-        <w:rPr>
-          <w:b/>
-          <w:bCs/>
-          <w:sz w:val="22"/>
-          <w:szCs w:val="22"/>
-        </w:rPr>
-        <w:t>Wat als niemand komt op de afspraak?</w:t>
-      </w:r>
+        <w:pStyle w:val="Kop1"/>
+      </w:pPr>
+      <w:bookmarkStart w:id="11" w:name="_Toc469485065"/>
+      <w:bookmarkStart w:id="12" w:name="_Toc19869981"/>
       <w:bookmarkEnd w:id="11"/>
-    </w:p>
-    <w:p>
-      <w:pPr>
-        <w:pStyle w:val="Heading1"/>
-        <w:numPr>
-          <w:ilvl w:val="0"/>
-          <w:numId w:val="1"/>
-        </w:numPr>
-        <w:jc w:val="left"/>
-        <w:rPr>
-          <w:b/>
-          <w:bCs/>
-          <w:sz w:val="22"/>
-          <w:szCs w:val="22"/>
-        </w:rPr>
-      </w:pPr>
-      <w:bookmarkStart w:id="12" w:name="_Toc19176856"/>
-      <w:r>
-        <w:rPr>
-          <w:b/>
-          <w:bCs/>
-          <w:sz w:val="22"/>
-          <w:szCs w:val="22"/>
-        </w:rPr>
-        <w:t>Wat als het bedrijf niet van</w:t>
-      </w:r>
-      <w:r>
-        <w:rPr>
-          <w:b/>
-          <w:bCs/>
-          <w:sz w:val="22"/>
-          <w:szCs w:val="22"/>
-        </w:rPr>
-        <w:t xml:space="preserve"> </w:t>
-      </w:r>
-      <w:r>
-        <w:rPr>
-          <w:b/>
-          <w:bCs/>
-          <w:sz w:val="22"/>
-          <w:szCs w:val="22"/>
-        </w:rPr>
-        <w:t>plan is om te betalen?</w:t>
+      <w:r>
+        <w:t>Probleemstelling</w:t>
       </w:r>
       <w:bookmarkEnd w:id="12"/>
     </w:p>
@@ -1961,13 +2001,19 @@
           <w:rFonts w:ascii="Calibri" w:hAnsi="Calibri"/>
         </w:rPr>
       </w:pPr>
+      <w:r>
+        <w:rPr>
+          <w:rFonts w:ascii="Calibri" w:hAnsi="Calibri"/>
+        </w:rPr>
+        <w:t>Op wacht.</w:t>
+      </w:r>
     </w:p>
     <w:p>
       <w:pPr>
-        <w:pStyle w:val="Heading1"/>
+        <w:pStyle w:val="Kop1"/>
       </w:pPr>
       <w:bookmarkStart w:id="13" w:name="_Toc469485066"/>
-      <w:bookmarkStart w:id="14" w:name="_Toc19176857"/>
+      <w:bookmarkStart w:id="14" w:name="_Toc19869982"/>
       <w:bookmarkEnd w:id="13"/>
       <w:r>
         <w:t>Doelgroep(en)</w:t>
@@ -1981,95 +2027,35 @@
     </w:p>
     <w:p>
       <w:pPr>
-        <w:pStyle w:val="ListParagraph"/>
+        <w:pStyle w:val="Lijstalinea"/>
         <w:numPr>
           <w:ilvl w:val="0"/>
-          <w:numId w:val="7"/>
+          <w:numId w:val="8"/>
         </w:numPr>
       </w:pPr>
-      <w:proofErr w:type="gramStart"/>
       <w:r>
         <w:t>studenten</w:t>
       </w:r>
-      <w:proofErr w:type="gramEnd"/>
     </w:p>
     <w:p>
       <w:pPr>
-        <w:pStyle w:val="ListParagraph"/>
+        <w:pStyle w:val="Lijstalinea"/>
         <w:numPr>
           <w:ilvl w:val="0"/>
-          <w:numId w:val="7"/>
+          <w:numId w:val="8"/>
         </w:numPr>
       </w:pPr>
-      <w:proofErr w:type="gramStart"/>
-      <w:r>
-        <w:t>werkelozen</w:t>
-      </w:r>
-      <w:proofErr w:type="gramEnd"/>
+      <w:r>
+        <w:t>bedrijven</w:t>
+      </w:r>
     </w:p>
     <w:p>
       <w:pPr>
-        <w:pStyle w:val="ListParagraph"/>
-        <w:numPr>
-          <w:ilvl w:val="0"/>
-          <w:numId w:val="6"/>
-        </w:numPr>
-      </w:pPr>
-      <w:proofErr w:type="gramStart"/>
-      <w:r>
-        <w:t>bedrijven</w:t>
-      </w:r>
-      <w:proofErr w:type="gramEnd"/>
-    </w:p>
-    <w:p>
-      <w:pPr>
-        <w:pStyle w:val="ListParagraph"/>
-        <w:numPr>
-          <w:ilvl w:val="0"/>
-          <w:numId w:val="7"/>
-        </w:numPr>
-      </w:pPr>
-      <w:proofErr w:type="gramStart"/>
-      <w:r>
-        <w:t>particulieren</w:t>
-      </w:r>
-      <w:proofErr w:type="gramEnd"/>
-    </w:p>
-    <w:p>
-      <w:pPr>
-        <w:pStyle w:val="ListParagraph"/>
-        <w:numPr>
-          <w:ilvl w:val="0"/>
-          <w:numId w:val="6"/>
-        </w:numPr>
-      </w:pPr>
-      <w:proofErr w:type="gramStart"/>
-      <w:r>
-        <w:t>stagiairs</w:t>
-      </w:r>
-      <w:proofErr w:type="gramEnd"/>
-    </w:p>
-    <w:p>
-      <w:pPr>
-        <w:pStyle w:val="ListParagraph"/>
-        <w:numPr>
-          <w:ilvl w:val="0"/>
-          <w:numId w:val="6"/>
-        </w:numPr>
-      </w:pPr>
-      <w:proofErr w:type="gramStart"/>
-      <w:r>
-        <w:t>scholen</w:t>
-      </w:r>
-      <w:proofErr w:type="gramEnd"/>
-    </w:p>
-    <w:p>
-      <w:pPr>
-        <w:pStyle w:val="Heading1"/>
+        <w:pStyle w:val="Kop1"/>
       </w:pPr>
       <w:bookmarkStart w:id="15" w:name="_Toc440616375"/>
       <w:bookmarkStart w:id="16" w:name="_Toc469485067"/>
-      <w:bookmarkStart w:id="17" w:name="_Toc19176858"/>
+      <w:bookmarkStart w:id="17" w:name="_Toc19869983"/>
       <w:bookmarkEnd w:id="15"/>
       <w:bookmarkEnd w:id="16"/>
       <w:r>
@@ -2079,23 +2065,17 @@
     </w:p>
     <w:p>
       <w:r>
-        <w:t xml:space="preserve">De </w:t>
-      </w:r>
-      <w:r>
-        <w:t>website</w:t>
-      </w:r>
-      <w:r>
-        <w:t xml:space="preserve"> moet er zakelijk uitzien. Maar het moet jongeren wel aantrekken </w:t>
+        <w:t>De website moet overzichtelijk uitzien, Industrieel en simpel.</w:t>
       </w:r>
     </w:p>
     <w:p/>
     <w:p>
       <w:pPr>
-        <w:pStyle w:val="Heading1"/>
+        <w:pStyle w:val="Kop1"/>
       </w:pPr>
       <w:bookmarkStart w:id="18" w:name="_Toc4406163761"/>
       <w:bookmarkStart w:id="19" w:name="_Toc469485068"/>
-      <w:bookmarkStart w:id="20" w:name="_Toc19176859"/>
+      <w:bookmarkStart w:id="20" w:name="_Toc19869984"/>
       <w:bookmarkEnd w:id="18"/>
       <w:bookmarkEnd w:id="19"/>
       <w:r>
@@ -2116,32 +2096,21 @@
           <w:szCs w:val="20"/>
         </w:rPr>
       </w:pPr>
-      <w:commentRangeStart w:id="21"/>
-      <w:proofErr w:type="gramStart"/>
       <w:r>
         <w:rPr>
           <w:rFonts w:ascii="Calibri" w:hAnsi="Calibri"/>
           <w:sz w:val="22"/>
           <w:szCs w:val="20"/>
         </w:rPr>
-        <w:t>bedrijf</w:t>
-      </w:r>
-      <w:proofErr w:type="gramEnd"/>
+        <w:t xml:space="preserve">bedrijf kan </w:t>
+      </w:r>
       <w:r>
         <w:rPr>
           <w:rFonts w:ascii="Calibri" w:hAnsi="Calibri"/>
           <w:sz w:val="22"/>
           <w:szCs w:val="20"/>
         </w:rPr>
-        <w:t xml:space="preserve"> kan een  tijd binden aan </w:t>
-      </w:r>
-      <w:r>
-        <w:rPr>
-          <w:rFonts w:ascii="Calibri" w:hAnsi="Calibri"/>
-          <w:sz w:val="22"/>
-          <w:szCs w:val="20"/>
-        </w:rPr>
-        <w:t>zijn of haar opdracht</w:t>
+        <w:t>zich aanmelden op de website als bedrijf</w:t>
       </w:r>
     </w:p>
     <w:p>
@@ -2157,23 +2126,13 @@
           <w:szCs w:val="20"/>
         </w:rPr>
       </w:pPr>
-      <w:proofErr w:type="gramStart"/>
       <w:r>
         <w:rPr>
           <w:rFonts w:ascii="Calibri" w:hAnsi="Calibri"/>
           <w:sz w:val="22"/>
           <w:szCs w:val="20"/>
         </w:rPr>
-        <w:t>werkgever</w:t>
-      </w:r>
-      <w:proofErr w:type="gramEnd"/>
-      <w:r>
-        <w:rPr>
-          <w:rFonts w:ascii="Calibri" w:hAnsi="Calibri"/>
-          <w:sz w:val="22"/>
-          <w:szCs w:val="20"/>
-        </w:rPr>
-        <w:t xml:space="preserve"> kan een opdracht bewerken</w:t>
+        <w:t>bedrijf kan een opdracht aanmaken</w:t>
       </w:r>
     </w:p>
     <w:p>
@@ -2189,31 +2148,22 @@
           <w:szCs w:val="20"/>
         </w:rPr>
       </w:pPr>
-      <w:proofErr w:type="gramStart"/>
+      <w:commentRangeStart w:id="21"/>
       <w:r>
         <w:rPr>
           <w:rFonts w:ascii="Calibri" w:hAnsi="Calibri"/>
           <w:sz w:val="22"/>
           <w:szCs w:val="20"/>
         </w:rPr>
-        <w:t>mensen</w:t>
-      </w:r>
-      <w:proofErr w:type="gramEnd"/>
+        <w:t xml:space="preserve">bedrijf kan een  tijd binden aan </w:t>
+      </w:r>
       <w:r>
         <w:rPr>
           <w:rFonts w:ascii="Calibri" w:hAnsi="Calibri"/>
           <w:sz w:val="22"/>
           <w:szCs w:val="20"/>
         </w:rPr>
-        <w:t xml:space="preserve"> kunnen info vinden over de website</w:t>
-      </w:r>
-      <w:r>
-        <w:rPr>
-          <w:rFonts w:ascii="Calibri" w:hAnsi="Calibri"/>
-          <w:sz w:val="22"/>
-          <w:szCs w:val="20"/>
-        </w:rPr>
-        <w:t xml:space="preserve"> op de website</w:t>
+        <w:t>zijn of haar opdracht</w:t>
       </w:r>
     </w:p>
     <w:p>
@@ -2229,23 +2179,13 @@
           <w:szCs w:val="20"/>
         </w:rPr>
       </w:pPr>
-      <w:proofErr w:type="gramStart"/>
       <w:r>
         <w:rPr>
           <w:rFonts w:ascii="Calibri" w:hAnsi="Calibri"/>
           <w:sz w:val="22"/>
           <w:szCs w:val="20"/>
         </w:rPr>
-        <w:t>werknemer</w:t>
-      </w:r>
-      <w:proofErr w:type="gramEnd"/>
-      <w:r>
-        <w:rPr>
-          <w:rFonts w:ascii="Calibri" w:hAnsi="Calibri"/>
-          <w:sz w:val="22"/>
-          <w:szCs w:val="20"/>
-        </w:rPr>
-        <w:t xml:space="preserve"> moet zijn opdrachten kunnen terugzien</w:t>
+        <w:t>bedrijf kan informatie over de opdracht op geven</w:t>
       </w:r>
     </w:p>
     <w:p>
@@ -2261,23 +2201,21 @@
           <w:szCs w:val="20"/>
         </w:rPr>
       </w:pPr>
-      <w:proofErr w:type="gramStart"/>
       <w:r>
         <w:rPr>
           <w:rFonts w:ascii="Calibri" w:hAnsi="Calibri"/>
           <w:sz w:val="22"/>
           <w:szCs w:val="20"/>
         </w:rPr>
-        <w:t>mensen</w:t>
-      </w:r>
-      <w:proofErr w:type="gramEnd"/>
+        <w:t>bedrijf</w:t>
+      </w:r>
       <w:r>
         <w:rPr>
           <w:rFonts w:ascii="Calibri" w:hAnsi="Calibri"/>
           <w:sz w:val="22"/>
           <w:szCs w:val="20"/>
         </w:rPr>
-        <w:t xml:space="preserve"> moeten kunnen inloggen</w:t>
+        <w:t xml:space="preserve"> kan een opdracht be</w:t>
       </w:r>
       <w:r>
         <w:rPr>
@@ -2285,7 +2223,7 @@
           <w:sz w:val="22"/>
           <w:szCs w:val="20"/>
         </w:rPr>
-        <w:t xml:space="preserve"> op de website</w:t>
+        <w:t>werken</w:t>
       </w:r>
     </w:p>
     <w:p>
@@ -2301,23 +2239,13 @@
           <w:szCs w:val="20"/>
         </w:rPr>
       </w:pPr>
-      <w:proofErr w:type="gramStart"/>
       <w:r>
         <w:rPr>
           <w:rFonts w:ascii="Calibri" w:hAnsi="Calibri"/>
           <w:sz w:val="22"/>
           <w:szCs w:val="20"/>
         </w:rPr>
-        <w:t>bedrijf</w:t>
-      </w:r>
-      <w:proofErr w:type="gramEnd"/>
-      <w:r>
-        <w:rPr>
-          <w:rFonts w:ascii="Calibri" w:hAnsi="Calibri"/>
-          <w:sz w:val="22"/>
-          <w:szCs w:val="20"/>
-        </w:rPr>
-        <w:t xml:space="preserve"> moet een werknemer accepteren</w:t>
+        <w:t>bedrijf moet een student vacature accepteren</w:t>
       </w:r>
     </w:p>
     <w:p>
@@ -2333,47 +2261,13 @@
           <w:szCs w:val="20"/>
         </w:rPr>
       </w:pPr>
-      <w:proofErr w:type="gramStart"/>
       <w:r>
         <w:rPr>
           <w:rFonts w:ascii="Calibri" w:hAnsi="Calibri"/>
           <w:sz w:val="22"/>
           <w:szCs w:val="20"/>
         </w:rPr>
-        <w:t>student</w:t>
-      </w:r>
-      <w:proofErr w:type="gramEnd"/>
-      <w:r>
-        <w:rPr>
-          <w:rFonts w:ascii="Calibri" w:hAnsi="Calibri"/>
-          <w:sz w:val="22"/>
-          <w:szCs w:val="20"/>
-        </w:rPr>
-        <w:t xml:space="preserve"> kan zelf kiezen welk</w:t>
-      </w:r>
-      <w:r>
-        <w:rPr>
-          <w:rFonts w:ascii="Calibri" w:hAnsi="Calibri"/>
-          <w:sz w:val="22"/>
-          <w:szCs w:val="20"/>
-        </w:rPr>
-        <w:t xml:space="preserve">e opdracht </w:t>
-      </w:r>
-      <w:r>
-        <w:rPr>
-          <w:rFonts w:ascii="Calibri" w:hAnsi="Calibri"/>
-          <w:sz w:val="22"/>
-          <w:szCs w:val="20"/>
-        </w:rPr>
-        <w:t>hij wil</w:t>
-      </w:r>
-      <w:r>
-        <w:rPr>
-          <w:rFonts w:ascii="Calibri" w:hAnsi="Calibri"/>
-          <w:sz w:val="22"/>
-          <w:szCs w:val="20"/>
-        </w:rPr>
-        <w:t xml:space="preserve"> doen</w:t>
+        <w:t>student kan zich aanmelden op de website als student</w:t>
       </w:r>
     </w:p>
     <w:p>
@@ -2389,23 +2283,13 @@
           <w:szCs w:val="20"/>
         </w:rPr>
       </w:pPr>
-      <w:proofErr w:type="gramStart"/>
       <w:r>
         <w:rPr>
           <w:rFonts w:ascii="Calibri" w:hAnsi="Calibri"/>
           <w:sz w:val="22"/>
           <w:szCs w:val="20"/>
         </w:rPr>
-        <w:t>er</w:t>
-      </w:r>
-      <w:proofErr w:type="gramEnd"/>
-      <w:r>
-        <w:rPr>
-          <w:rFonts w:ascii="Calibri" w:hAnsi="Calibri"/>
-          <w:sz w:val="22"/>
-          <w:szCs w:val="20"/>
-        </w:rPr>
-        <w:t xml:space="preserve"> zijn 2 soorten van registreren, je registreren als bedrijf en als student</w:t>
+        <w:t>student kan portfolio uploaden</w:t>
       </w:r>
     </w:p>
     <w:p>
@@ -2421,23 +2305,87 @@
           <w:szCs w:val="20"/>
         </w:rPr>
       </w:pPr>
-      <w:proofErr w:type="gramStart"/>
       <w:r>
         <w:rPr>
           <w:rFonts w:ascii="Calibri" w:hAnsi="Calibri"/>
           <w:sz w:val="22"/>
           <w:szCs w:val="20"/>
         </w:rPr>
-        <w:t>de</w:t>
-      </w:r>
-      <w:proofErr w:type="gramEnd"/>
-      <w:r>
+        <w:t>student kan reageren op opdrachten</w:t>
+      </w:r>
+    </w:p>
+    <w:p>
+      <w:pPr>
+        <w:pStyle w:val="Default"/>
+        <w:numPr>
+          <w:ilvl w:val="0"/>
+          <w:numId w:val="2"/>
+        </w:numPr>
         <w:rPr>
           <w:rFonts w:ascii="Calibri" w:hAnsi="Calibri"/>
           <w:sz w:val="22"/>
           <w:szCs w:val="20"/>
         </w:rPr>
-        <w:t xml:space="preserve"> beheerder doet het volgende:</w:t>
+      </w:pPr>
+      <w:r>
+        <w:rPr>
+          <w:rFonts w:ascii="Calibri" w:hAnsi="Calibri"/>
+          <w:sz w:val="22"/>
+          <w:szCs w:val="20"/>
+        </w:rPr>
+        <w:t>student moet zijn opdrachten terug zien</w:t>
+      </w:r>
+    </w:p>
+    <w:p>
+      <w:pPr>
+        <w:pStyle w:val="Default"/>
+        <w:numPr>
+          <w:ilvl w:val="0"/>
+          <w:numId w:val="2"/>
+        </w:numPr>
+        <w:rPr>
+          <w:rFonts w:ascii="Calibri" w:hAnsi="Calibri"/>
+          <w:sz w:val="22"/>
+          <w:szCs w:val="20"/>
+        </w:rPr>
+      </w:pPr>
+      <w:r>
+        <w:rPr>
+          <w:rFonts w:ascii="Calibri" w:hAnsi="Calibri"/>
+          <w:sz w:val="22"/>
+          <w:szCs w:val="20"/>
+        </w:rPr>
+        <w:t>mensen kunnen info vinden over de website</w:t>
+      </w:r>
+      <w:r>
+        <w:rPr>
+          <w:rFonts w:ascii="Calibri" w:hAnsi="Calibri"/>
+          <w:sz w:val="22"/>
+          <w:szCs w:val="20"/>
+        </w:rPr>
+        <w:t xml:space="preserve"> op de website</w:t>
+      </w:r>
+    </w:p>
+    <w:p>
+      <w:pPr>
+        <w:pStyle w:val="Default"/>
+        <w:numPr>
+          <w:ilvl w:val="0"/>
+          <w:numId w:val="2"/>
+        </w:numPr>
+        <w:rPr>
+          <w:rFonts w:ascii="Calibri" w:hAnsi="Calibri"/>
+          <w:sz w:val="22"/>
+          <w:szCs w:val="20"/>
+        </w:rPr>
+      </w:pPr>
+      <w:r>
+        <w:rPr>
+          <w:rFonts w:ascii="Calibri" w:hAnsi="Calibri"/>
+          <w:sz w:val="22"/>
+          <w:szCs w:val="20"/>
+        </w:rPr>
+        <w:t>de beheerder doet het volgende:</w:t>
       </w:r>
     </w:p>
     <w:p>
@@ -2453,23 +2401,13 @@
           <w:szCs w:val="20"/>
         </w:rPr>
       </w:pPr>
-      <w:proofErr w:type="gramStart"/>
       <w:r>
         <w:rPr>
           <w:rFonts w:ascii="Calibri" w:hAnsi="Calibri"/>
           <w:sz w:val="22"/>
           <w:szCs w:val="20"/>
         </w:rPr>
-        <w:t>voegt</w:t>
-      </w:r>
-      <w:proofErr w:type="gramEnd"/>
-      <w:r>
-        <w:rPr>
-          <w:rFonts w:ascii="Calibri" w:hAnsi="Calibri"/>
-          <w:sz w:val="22"/>
-          <w:szCs w:val="20"/>
-        </w:rPr>
-        <w:t xml:space="preserve"> rollen toe</w:t>
+        <w:t>kent rollen toe aan gebruikers</w:t>
       </w:r>
     </w:p>
     <w:p>
@@ -2485,23 +2423,13 @@
           <w:szCs w:val="20"/>
         </w:rPr>
       </w:pPr>
-      <w:proofErr w:type="gramStart"/>
       <w:r>
         <w:rPr>
           <w:rFonts w:ascii="Calibri" w:hAnsi="Calibri"/>
           <w:sz w:val="22"/>
           <w:szCs w:val="20"/>
         </w:rPr>
-        <w:t>kent</w:t>
-      </w:r>
-      <w:proofErr w:type="gramEnd"/>
-      <w:r>
-        <w:rPr>
-          <w:rFonts w:ascii="Calibri" w:hAnsi="Calibri"/>
-          <w:sz w:val="22"/>
-          <w:szCs w:val="20"/>
-        </w:rPr>
-        <w:t xml:space="preserve"> rollen toe aan gebruikers</w:t>
+        <w:t>heeft een overzicht van alle rollen en gebruikers</w:t>
       </w:r>
     </w:p>
     <w:p>
@@ -2517,99 +2445,58 @@
           <w:szCs w:val="20"/>
         </w:rPr>
       </w:pPr>
-      <w:proofErr w:type="gramStart"/>
       <w:r>
         <w:rPr>
           <w:rFonts w:ascii="Calibri" w:hAnsi="Calibri"/>
           <w:sz w:val="22"/>
           <w:szCs w:val="20"/>
         </w:rPr>
-        <w:t>heeft</w:t>
-      </w:r>
-      <w:proofErr w:type="gramEnd"/>
-      <w:r>
+        <w:t>een gebruiker kan meerdere rollen hebben</w:t>
+      </w:r>
+      <w:commentRangeEnd w:id="21"/>
+      <w:r>
+        <w:rPr>
+          <w:rStyle w:val="Verwijzingopmerking"/>
+          <w:rFonts w:asciiTheme="minorHAnsi" w:eastAsiaTheme="minorHAnsi" w:hAnsiTheme="minorHAnsi" w:cstheme="minorBidi"/>
+          <w:color w:val="00000A"/>
+          <w:lang w:eastAsia="en-US"/>
+        </w:rPr>
+        <w:commentReference w:id="21"/>
+      </w:r>
+    </w:p>
+    <w:p>
+      <w:pPr>
+        <w:pStyle w:val="Default"/>
         <w:rPr>
           <w:rFonts w:ascii="Calibri" w:hAnsi="Calibri"/>
           <w:sz w:val="22"/>
           <w:szCs w:val="20"/>
         </w:rPr>
-        <w:t xml:space="preserve"> een overzicht van alle rollen en gebruikers</w:t>
-      </w:r>
+      </w:pPr>
     </w:p>
     <w:p>
       <w:pPr>
         <w:pStyle w:val="Default"/>
-        <w:numPr>
-          <w:ilvl w:val="1"/>
-          <w:numId w:val="2"/>
-        </w:numPr>
+        <w:ind w:left="720"/>
+      </w:pPr>
+      <w:r>
         <w:rPr>
           <w:rFonts w:ascii="Calibri" w:hAnsi="Calibri"/>
           <w:sz w:val="22"/>
           <w:szCs w:val="20"/>
         </w:rPr>
-      </w:pPr>
-      <w:proofErr w:type="gramStart"/>
-      <w:r>
-        <w:rPr>
-          <w:rFonts w:ascii="Calibri" w:hAnsi="Calibri"/>
-          <w:sz w:val="22"/>
-          <w:szCs w:val="20"/>
-        </w:rPr>
-        <w:t>een</w:t>
-      </w:r>
-      <w:proofErr w:type="gramEnd"/>
-      <w:r>
-        <w:rPr>
-          <w:rFonts w:ascii="Calibri" w:hAnsi="Calibri"/>
-          <w:sz w:val="22"/>
-          <w:szCs w:val="20"/>
-        </w:rPr>
-        <w:t xml:space="preserve"> gebruiker kan meerdere rollen hebben</w:t>
-      </w:r>
-      <w:commentRangeEnd w:id="21"/>
-      <w:r>
-        <w:rPr>
-          <w:rStyle w:val="CommentReference"/>
-          <w:rFonts w:asciiTheme="minorHAnsi" w:eastAsiaTheme="minorHAnsi" w:hAnsiTheme="minorHAnsi" w:cstheme="minorBidi"/>
-          <w:color w:val="00000A"/>
-          <w:lang w:eastAsia="en-US"/>
-        </w:rPr>
-        <w:commentReference w:id="21"/>
+        <w:t xml:space="preserve"> </w:t>
       </w:r>
     </w:p>
     <w:p>
       <w:pPr>
-        <w:pStyle w:val="Default"/>
-        <w:rPr>
-          <w:rFonts w:ascii="Calibri" w:hAnsi="Calibri"/>
-          <w:sz w:val="22"/>
-          <w:szCs w:val="20"/>
-        </w:rPr>
-      </w:pPr>
-    </w:p>
-    <w:p>
-      <w:pPr>
-        <w:pStyle w:val="Default"/>
-        <w:ind w:left="720"/>
-      </w:pPr>
-      <w:r>
-        <w:rPr>
-          <w:rFonts w:ascii="Calibri" w:hAnsi="Calibri"/>
-          <w:sz w:val="22"/>
-          <w:szCs w:val="20"/>
-        </w:rPr>
-        <w:t xml:space="preserve"> </w:t>
-      </w:r>
-    </w:p>
-    <w:p>
-      <w:pPr>
-        <w:pStyle w:val="Heading1"/>
+        <w:pStyle w:val="Kop1"/>
       </w:pPr>
       <w:bookmarkStart w:id="22" w:name="_Toc469485069"/>
-      <w:bookmarkStart w:id="23" w:name="_Toc19176860"/>
+      <w:bookmarkStart w:id="23" w:name="_Toc19869985"/>
       <w:bookmarkEnd w:id="22"/>
       <w:r>
+        <w:lastRenderedPageBreak/>
         <w:t>Overig</w:t>
       </w:r>
       <w:bookmarkEnd w:id="23"/>
@@ -2622,22 +2509,48 @@
         </w:numPr>
         <w:spacing w:line="240" w:lineRule="auto"/>
       </w:pPr>
-      <w:proofErr w:type="gramStart"/>
-      <w:r>
-        <w:t>de</w:t>
-      </w:r>
-      <w:proofErr w:type="gramEnd"/>
-      <w:r>
-        <w:t xml:space="preserve"> website neemt 2% van het geld in beslag</w:t>
+      <w:r>
+        <w:t>Het bedrijf</w:t>
+      </w:r>
+      <w:r>
+        <w:t xml:space="preserve"> heeft verteld dat </w:t>
+      </w:r>
+      <w:r>
+        <w:t>d</w:t>
+      </w:r>
+      <w:r>
+        <w:t>e website 2% van het geld</w:t>
+      </w:r>
+      <w:r>
+        <w:t xml:space="preserve">bedrag </w:t>
+      </w:r>
+      <w:r>
+        <w:t xml:space="preserve">in </w:t>
+      </w:r>
+      <w:r>
+        <w:t>beslag neemt</w:t>
+      </w:r>
+      <w:r>
+        <w:t xml:space="preserve"> ( de student neemt dus 98%).</w:t>
       </w:r>
     </w:p>
     <w:p>
       <w:pPr>
+        <w:numPr>
+          <w:ilvl w:val="0"/>
+          <w:numId w:val="3"/>
+        </w:numPr>
+        <w:spacing w:line="240" w:lineRule="auto"/>
+      </w:pPr>
+      <w:r>
+        <w:t>Het bedrijf</w:t>
+      </w:r>
+    </w:p>
+    <w:p>
+      <w:pPr>
         <w:spacing w:line="240" w:lineRule="auto"/>
         <w:ind w:left="720"/>
       </w:pPr>
-      <w:bookmarkStart w:id="24" w:name="_GoBack"/>
-      <w:bookmarkEnd w:id="24"/>
     </w:p>
     <w:p>
       <w:pPr>
@@ -2662,11 +2575,11 @@
   <w:comment w:id="21" w:author="Nuha Camara" w:date="2019-09-11T15:08:00Z" w:initials="NC">
     <w:p>
       <w:pPr>
-        <w:pStyle w:val="CommentText"/>
-      </w:pPr>
-      <w:r>
-        <w:rPr>
-          <w:rStyle w:val="CommentReference"/>
+        <w:pStyle w:val="Tekstopmerking"/>
+      </w:pPr>
+      <w:r>
+        <w:rPr>
+          <w:rStyle w:val="Verwijzingopmerking"/>
         </w:rPr>
         <w:annotationRef/>
       </w:r>
@@ -2717,109 +2630,12 @@
 
 <file path=word/footer1.xml><?xml version="1.0" encoding="utf-8"?>
 <w:ftr xmlns:wpc="http://schemas.microsoft.com/office/word/2010/wordprocessingCanvas" xmlns:cx="http://schemas.microsoft.com/office/drawing/2014/chartex" xmlns:cx1="http://schemas.microsoft.com/office/drawing/2015/9/8/chartex" xmlns:cx2="http://schemas.microsoft.com/office/drawing/2015/10/21/chartex" xmlns:cx3="http://schemas.microsoft.com/office/drawing/2016/5/9/chartex" xmlns:cx4="http://schemas.microsoft.com/office/drawing/2016/5/10/chartex" xmlns:cx5="http://schemas.microsoft.com/office/drawing/2016/5/11/chartex" xmlns:cx6="http://schemas.microsoft.com/office/drawing/2016/5/12/chartex" xmlns:cx7="http://schemas.microsoft.com/office/drawing/2016/5/13/chartex" xmlns:cx8="http://schemas.microsoft.com/office/drawing/2016/5/14/chartex" xmlns:mc="http://schemas.openxmlformats.org/markup-compatibility/2006" xmlns:aink="http://schemas.microsoft.com/office/drawing/2016/ink" xmlns:am3d="http://schemas.microsoft.com/office/drawing/2017/model3d" xmlns:o="urn:schemas-microsoft-com:office:office" xmlns:r="http://schemas.openxmlformats.org/officeDocument/2006/relationships" xmlns:m="http://schemas.openxmlformats.org/officeDocument/2006/math" xmlns:v="urn:schemas-microsoft-com:vml" xmlns:wp14="http://schemas.microsoft.com/office/word/2010/wordprocessingDrawing" xmlns:wp="http://schemas.openxmlformats.org/drawingml/2006/wordprocessingDrawing" xmlns:w10="urn:schemas-microsoft-com:office:word" xmlns:w="http://schemas.openxmlformats.org/wordprocessingml/2006/main" xmlns:w14="http://schemas.microsoft.com/office/word/2010/wordml" xmlns:w15="http://schemas.microsoft.com/office/word/2012/wordml" xmlns:w16cid="http://schemas.microsoft.com/office/word/2016/wordml/cid" xmlns:w16se="http://schemas.microsoft.com/office/word/2015/wordml/symex" xmlns:wpg="http://schemas.microsoft.com/office/word/2010/wordprocessingGroup" xmlns:wpi="http://schemas.microsoft.com/office/word/2010/wordprocessingInk" xmlns:wne="http://schemas.microsoft.com/office/word/2006/wordml" xmlns:wps="http://schemas.microsoft.com/office/word/2010/wordprocessingShape" mc:Ignorable="w14 w15 w16se w16cid wp14">
-  <w:sdt>
-    <w:sdtPr>
-      <w:id w:val="335137561"/>
-      <w:docPartObj>
-        <w:docPartGallery w:val="Page Numbers (Top of Page)"/>
-        <w:docPartUnique/>
-      </w:docPartObj>
-    </w:sdtPr>
-    <w:sdtEndPr/>
-    <w:sdtContent>
-      <w:p>
-        <w:pPr>
-          <w:pStyle w:val="Footer"/>
-          <w:jc w:val="center"/>
-        </w:pPr>
-        <w:r>
-          <w:rPr>
-            <w:sz w:val="16"/>
-            <w:szCs w:val="16"/>
-          </w:rPr>
-          <w:t>MBO Utrecht</w:t>
-        </w:r>
-        <w:r>
-          <w:rPr>
-            <w:sz w:val="16"/>
-            <w:szCs w:val="16"/>
-          </w:rPr>
-          <w:tab/>
-          <w:t>Programma van Eisen</w:t>
-        </w:r>
-        <w:r>
-          <w:rPr>
-            <w:sz w:val="16"/>
-            <w:szCs w:val="16"/>
-          </w:rPr>
-          <w:tab/>
-          <w:t xml:space="preserve"> cohort 2016</w:t>
-        </w:r>
-        <w:r>
-          <w:rPr>
-            <w:b/>
-            <w:bCs/>
-            <w:sz w:val="16"/>
-            <w:szCs w:val="16"/>
-          </w:rPr>
-          <w:tab/>
-        </w:r>
-        <w:r>
-          <w:rPr>
-            <w:b/>
-            <w:bCs/>
-            <w:sz w:val="16"/>
-            <w:szCs w:val="16"/>
-          </w:rPr>
-          <w:fldChar w:fldCharType="begin"/>
-        </w:r>
-        <w:r>
-          <w:instrText>PAGE</w:instrText>
-        </w:r>
-        <w:r>
-          <w:fldChar w:fldCharType="separate"/>
-        </w:r>
-        <w:r>
-          <w:rPr>
-            <w:noProof/>
-          </w:rPr>
-          <w:t>7</w:t>
-        </w:r>
-        <w:r>
-          <w:fldChar w:fldCharType="end"/>
-        </w:r>
-        <w:r>
-          <w:rPr>
-            <w:sz w:val="16"/>
-            <w:szCs w:val="16"/>
-          </w:rPr>
-          <w:t>/</w:t>
-        </w:r>
-        <w:r>
-          <w:rPr>
-            <w:sz w:val="16"/>
-            <w:szCs w:val="16"/>
-          </w:rPr>
-          <w:fldChar w:fldCharType="begin"/>
-        </w:r>
-        <w:r>
-          <w:instrText>NUMPAGES</w:instrText>
-        </w:r>
-        <w:r>
-          <w:fldChar w:fldCharType="separate"/>
-        </w:r>
-        <w:r>
-          <w:rPr>
-            <w:noProof/>
-          </w:rPr>
-          <w:t>8</w:t>
-        </w:r>
-        <w:r>
-          <w:fldChar w:fldCharType="end"/>
-        </w:r>
-      </w:p>
-    </w:sdtContent>
-  </w:sdt>
+  <w:p>
+    <w:pPr>
+      <w:pStyle w:val="Voettekst"/>
+      <w:jc w:val="center"/>
+    </w:pPr>
+  </w:p>
 </w:ftr>
 </file>
 
@@ -2852,7 +2668,7 @@
 <w:hdr xmlns:wpc="http://schemas.microsoft.com/office/word/2010/wordprocessingCanvas" xmlns:cx="http://schemas.microsoft.com/office/drawing/2014/chartex" xmlns:cx1="http://schemas.microsoft.com/office/drawing/2015/9/8/chartex" xmlns:cx2="http://schemas.microsoft.com/office/drawing/2015/10/21/chartex" xmlns:cx3="http://schemas.microsoft.com/office/drawing/2016/5/9/chartex" xmlns:cx4="http://schemas.microsoft.com/office/drawing/2016/5/10/chartex" xmlns:cx5="http://schemas.microsoft.com/office/drawing/2016/5/11/chartex" xmlns:cx6="http://schemas.microsoft.com/office/drawing/2016/5/12/chartex" xmlns:cx7="http://schemas.microsoft.com/office/drawing/2016/5/13/chartex" xmlns:cx8="http://schemas.microsoft.com/office/drawing/2016/5/14/chartex" xmlns:mc="http://schemas.openxmlformats.org/markup-compatibility/2006" xmlns:aink="http://schemas.microsoft.com/office/drawing/2016/ink" xmlns:am3d="http://schemas.microsoft.com/office/drawing/2017/model3d" xmlns:o="urn:schemas-microsoft-com:office:office" xmlns:r="http://schemas.openxmlformats.org/officeDocument/2006/relationships" xmlns:m="http://schemas.openxmlformats.org/officeDocument/2006/math" xmlns:v="urn:schemas-microsoft-com:vml" xmlns:wp14="http://schemas.microsoft.com/office/word/2010/wordprocessingDrawing" xmlns:wp="http://schemas.openxmlformats.org/drawingml/2006/wordprocessingDrawing" xmlns:w10="urn:schemas-microsoft-com:office:word" xmlns:w="http://schemas.openxmlformats.org/wordprocessingml/2006/main" xmlns:w14="http://schemas.microsoft.com/office/word/2010/wordml" xmlns:w15="http://schemas.microsoft.com/office/word/2012/wordml" xmlns:w16cid="http://schemas.microsoft.com/office/word/2016/wordml/cid" xmlns:w16se="http://schemas.microsoft.com/office/word/2015/wordml/symex" xmlns:wpg="http://schemas.microsoft.com/office/word/2010/wordprocessingGroup" xmlns:wpi="http://schemas.microsoft.com/office/word/2010/wordprocessingInk" xmlns:wne="http://schemas.microsoft.com/office/word/2006/wordml" xmlns:wps="http://schemas.microsoft.com/office/word/2010/wordprocessingShape" mc:Ignorable="w14 w15 w16se w16cid wp14">
   <w:p>
     <w:pPr>
-      <w:pStyle w:val="Header"/>
+      <w:pStyle w:val="Koptekst"/>
       <w:jc w:val="right"/>
     </w:pPr>
     <w:r>
@@ -3253,6 +3069,119 @@
     </w:lvl>
   </w:abstractNum>
   <w:abstractNum w:abstractNumId="3" w15:restartNumberingAfterBreak="0">
+    <w:nsid w:val="26AD760F"/>
+    <w:multiLevelType w:val="hybridMultilevel"/>
+    <w:tmpl w:val="BDDC419C"/>
+    <w:lvl w:ilvl="0" w:tplc="04090001">
+      <w:start w:val="1"/>
+      <w:numFmt w:val="bullet"/>
+      <w:lvlText w:val=""/>
+      <w:lvlJc w:val="left"/>
+      <w:pPr>
+        <w:ind w:left="1080" w:hanging="360"/>
+      </w:pPr>
+      <w:rPr>
+        <w:rFonts w:ascii="Symbol" w:hAnsi="Symbol" w:hint="default"/>
+      </w:rPr>
+    </w:lvl>
+    <w:lvl w:ilvl="1" w:tplc="04090003" w:tentative="1">
+      <w:start w:val="1"/>
+      <w:numFmt w:val="bullet"/>
+      <w:lvlText w:val="o"/>
+      <w:lvlJc w:val="left"/>
+      <w:pPr>
+        <w:ind w:left="1800" w:hanging="360"/>
+      </w:pPr>
+      <w:rPr>
+        <w:rFonts w:ascii="Courier New" w:hAnsi="Courier New" w:cs="Courier New" w:hint="default"/>
+      </w:rPr>
+    </w:lvl>
+    <w:lvl w:ilvl="2" w:tplc="04090005" w:tentative="1">
+      <w:start w:val="1"/>
+      <w:numFmt w:val="bullet"/>
+      <w:lvlText w:val=""/>
+      <w:lvlJc w:val="left"/>
+      <w:pPr>
+        <w:ind w:left="2520" w:hanging="360"/>
+      </w:pPr>
+      <w:rPr>
+        <w:rFonts w:ascii="Wingdings" w:hAnsi="Wingdings" w:hint="default"/>
+      </w:rPr>
+    </w:lvl>
+    <w:lvl w:ilvl="3" w:tplc="04090001" w:tentative="1">
+      <w:start w:val="1"/>
+      <w:numFmt w:val="bullet"/>
+      <w:lvlText w:val=""/>
+      <w:lvlJc w:val="left"/>
+      <w:pPr>
+        <w:ind w:left="3240" w:hanging="360"/>
+      </w:pPr>
+      <w:rPr>
+        <w:rFonts w:ascii="Symbol" w:hAnsi="Symbol" w:hint="default"/>
+      </w:rPr>
+    </w:lvl>
+    <w:lvl w:ilvl="4" w:tplc="04090003" w:tentative="1">
+      <w:start w:val="1"/>
+      <w:numFmt w:val="bullet"/>
+      <w:lvlText w:val="o"/>
+      <w:lvlJc w:val="left"/>
+      <w:pPr>
+        <w:ind w:left="3960" w:hanging="360"/>
+      </w:pPr>
+      <w:rPr>
+        <w:rFonts w:ascii="Courier New" w:hAnsi="Courier New" w:cs="Courier New" w:hint="default"/>
+      </w:rPr>
+    </w:lvl>
+    <w:lvl w:ilvl="5" w:tplc="04090005" w:tentative="1">
+      <w:start w:val="1"/>
+      <w:numFmt w:val="bullet"/>
+      <w:lvlText w:val=""/>
+      <w:lvlJc w:val="left"/>
+      <w:pPr>
+        <w:ind w:left="4680" w:hanging="360"/>
+      </w:pPr>
+      <w:rPr>
+        <w:rFonts w:ascii="Wingdings" w:hAnsi="Wingdings" w:hint="default"/>
+      </w:rPr>
+    </w:lvl>
+    <w:lvl w:ilvl="6" w:tplc="04090001" w:tentative="1">
+      <w:start w:val="1"/>
+      <w:numFmt w:val="bullet"/>
+      <w:lvlText w:val=""/>
+      <w:lvlJc w:val="left"/>
+      <w:pPr>
+        <w:ind w:left="5400" w:hanging="360"/>
+      </w:pPr>
+      <w:rPr>
+        <w:rFonts w:ascii="Symbol" w:hAnsi="Symbol" w:hint="default"/>
+      </w:rPr>
+    </w:lvl>
+    <w:lvl w:ilvl="7" w:tplc="04090003" w:tentative="1">
+      <w:start w:val="1"/>
+      <w:numFmt w:val="bullet"/>
+      <w:lvlText w:val="o"/>
+      <w:lvlJc w:val="left"/>
+      <w:pPr>
+        <w:ind w:left="6120" w:hanging="360"/>
+      </w:pPr>
+      <w:rPr>
+        <w:rFonts w:ascii="Courier New" w:hAnsi="Courier New" w:cs="Courier New" w:hint="default"/>
+      </w:rPr>
+    </w:lvl>
+    <w:lvl w:ilvl="8" w:tplc="04090005" w:tentative="1">
+      <w:start w:val="1"/>
+      <w:numFmt w:val="bullet"/>
+      <w:lvlText w:val=""/>
+      <w:lvlJc w:val="left"/>
+      <w:pPr>
+        <w:ind w:left="6840" w:hanging="360"/>
+      </w:pPr>
+      <w:rPr>
+        <w:rFonts w:ascii="Wingdings" w:hAnsi="Wingdings" w:hint="default"/>
+      </w:rPr>
+    </w:lvl>
+  </w:abstractNum>
+  <w:abstractNum w:abstractNumId="4" w15:restartNumberingAfterBreak="0">
     <w:nsid w:val="27ED7985"/>
     <w:multiLevelType w:val="multilevel"/>
     <w:tmpl w:val="67964DC0"/>
@@ -3392,7 +3321,7 @@
       </w:rPr>
     </w:lvl>
   </w:abstractNum>
-  <w:abstractNum w:abstractNumId="4" w15:restartNumberingAfterBreak="0">
+  <w:abstractNum w:abstractNumId="5" w15:restartNumberingAfterBreak="0">
     <w:nsid w:val="33254662"/>
     <w:multiLevelType w:val="multilevel"/>
     <w:tmpl w:val="B3FA0612"/>
@@ -3532,7 +3461,7 @@
       </w:rPr>
     </w:lvl>
   </w:abstractNum>
-  <w:abstractNum w:abstractNumId="5" w15:restartNumberingAfterBreak="0">
+  <w:abstractNum w:abstractNumId="6" w15:restartNumberingAfterBreak="0">
     <w:nsid w:val="65040A62"/>
     <w:multiLevelType w:val="hybridMultilevel"/>
     <w:tmpl w:val="DAB62F02"/>
@@ -3644,7 +3573,7 @@
       </w:rPr>
     </w:lvl>
   </w:abstractNum>
-  <w:abstractNum w:abstractNumId="6" w15:restartNumberingAfterBreak="0">
+  <w:abstractNum w:abstractNumId="7" w15:restartNumberingAfterBreak="0">
     <w:nsid w:val="7CFF20CB"/>
     <w:multiLevelType w:val="hybridMultilevel"/>
     <w:tmpl w:val="0E844C1C"/>
@@ -3760,22 +3689,25 @@
     <w:abstractNumId w:val="0"/>
   </w:num>
   <w:num w:numId="2">
-    <w:abstractNumId w:val="4"/>
+    <w:abstractNumId w:val="5"/>
   </w:num>
   <w:num w:numId="3">
-    <w:abstractNumId w:val="3"/>
+    <w:abstractNumId w:val="4"/>
   </w:num>
   <w:num w:numId="4">
     <w:abstractNumId w:val="2"/>
   </w:num>
   <w:num w:numId="5">
-    <w:abstractNumId w:val="5"/>
+    <w:abstractNumId w:val="6"/>
   </w:num>
   <w:num w:numId="6">
     <w:abstractNumId w:val="1"/>
   </w:num>
   <w:num w:numId="7">
-    <w:abstractNumId w:val="6"/>
+    <w:abstractNumId w:val="7"/>
+  </w:num>
+  <w:num w:numId="8">
+    <w:abstractNumId w:val="3"/>
   </w:num>
 </w:numbering>
 </file>
@@ -3800,7 +3732,7 @@
     </w:rPrDefault>
     <w:pPrDefault/>
   </w:docDefaults>
-  <w:latentStyles w:defLockedState="0" w:defUIPriority="99" w:defSemiHidden="0" w:defUnhideWhenUsed="0" w:defQFormat="0" w:count="377">
+  <w:latentStyles w:defLockedState="0" w:defUIPriority="99" w:defSemiHidden="0" w:defUnhideWhenUsed="0" w:defQFormat="0" w:count="375">
     <w:lsdException w:name="Normal" w:uiPriority="0" w:qFormat="1"/>
     <w:lsdException w:name="heading 1" w:uiPriority="9" w:qFormat="1"/>
     <w:lsdException w:name="heading 2" w:semiHidden="1" w:uiPriority="9" w:unhideWhenUsed="1" w:qFormat="1"/>
@@ -4176,10 +4108,8 @@
     <w:lsdException w:name="Smart Hyperlink" w:semiHidden="1" w:unhideWhenUsed="1"/>
     <w:lsdException w:name="Hashtag" w:semiHidden="1" w:unhideWhenUsed="1"/>
     <w:lsdException w:name="Unresolved Mention" w:semiHidden="1" w:unhideWhenUsed="1"/>
-    <w:lsdException w:name="Smart Link" w:semiHidden="1" w:unhideWhenUsed="1"/>
-    <w:lsdException w:name="Smart Link Error" w:semiHidden="1" w:unhideWhenUsed="1"/>
   </w:latentStyles>
-  <w:style w:type="paragraph" w:default="1" w:styleId="Normal">
+  <w:style w:type="paragraph" w:default="1" w:styleId="Standaard">
     <w:name w:val="Normal"/>
     <w:qFormat/>
     <w:rsid w:val="00C50E32"/>
@@ -4191,10 +4121,10 @@
       <w:sz w:val="22"/>
     </w:rPr>
   </w:style>
-  <w:style w:type="paragraph" w:styleId="Heading1">
+  <w:style w:type="paragraph" w:styleId="Kop1">
     <w:name w:val="heading 1"/>
-    <w:basedOn w:val="Normal"/>
-    <w:link w:val="Heading1Char"/>
+    <w:basedOn w:val="Standaard"/>
+    <w:link w:val="Kop1Char"/>
     <w:uiPriority w:val="9"/>
     <w:qFormat/>
     <w:rsid w:val="00B05038"/>
@@ -4212,10 +4142,10 @@
       <w:szCs w:val="32"/>
     </w:rPr>
   </w:style>
-  <w:style w:type="paragraph" w:styleId="Heading2">
+  <w:style w:type="paragraph" w:styleId="Kop2">
     <w:name w:val="heading 2"/>
-    <w:basedOn w:val="Normal"/>
-    <w:link w:val="Heading2Char"/>
+    <w:basedOn w:val="Standaard"/>
+    <w:link w:val="Kop2Char"/>
     <w:uiPriority w:val="9"/>
     <w:unhideWhenUsed/>
     <w:qFormat/>
@@ -4234,10 +4164,10 @@
       <w:szCs w:val="26"/>
     </w:rPr>
   </w:style>
-  <w:style w:type="paragraph" w:styleId="Heading3">
+  <w:style w:type="paragraph" w:styleId="Kop3">
     <w:name w:val="heading 3"/>
-    <w:basedOn w:val="Normal"/>
-    <w:link w:val="Heading3Char"/>
+    <w:basedOn w:val="Standaard"/>
+    <w:link w:val="Kop3Char"/>
     <w:uiPriority w:val="9"/>
     <w:unhideWhenUsed/>
     <w:qFormat/>
@@ -4255,10 +4185,10 @@
       <w:szCs w:val="24"/>
     </w:rPr>
   </w:style>
-  <w:style w:type="paragraph" w:styleId="Heading4">
+  <w:style w:type="paragraph" w:styleId="Kop4">
     <w:name w:val="heading 4"/>
-    <w:basedOn w:val="Normal"/>
-    <w:link w:val="Heading4Char"/>
+    <w:basedOn w:val="Standaard"/>
+    <w:link w:val="Kop4Char"/>
     <w:uiPriority w:val="9"/>
     <w:semiHidden/>
     <w:unhideWhenUsed/>
@@ -4277,13 +4207,13 @@
       <w:color w:val="000000" w:themeColor="text1"/>
     </w:rPr>
   </w:style>
-  <w:style w:type="character" w:default="1" w:styleId="DefaultParagraphFont">
+  <w:style w:type="character" w:default="1" w:styleId="Standaardalinea-lettertype">
     <w:name w:val="Default Paragraph Font"/>
     <w:uiPriority w:val="1"/>
     <w:semiHidden/>
     <w:unhideWhenUsed/>
   </w:style>
-  <w:style w:type="table" w:default="1" w:styleId="TableNormal">
+  <w:style w:type="table" w:default="1" w:styleId="Standaardtabel">
     <w:name w:val="Normal Table"/>
     <w:uiPriority w:val="99"/>
     <w:semiHidden/>
@@ -4298,32 +4228,32 @@
       </w:tblCellMar>
     </w:tblPr>
   </w:style>
-  <w:style w:type="numbering" w:default="1" w:styleId="NoList">
+  <w:style w:type="numbering" w:default="1" w:styleId="Geenlijst">
     <w:name w:val="No List"/>
     <w:uiPriority w:val="99"/>
     <w:semiHidden/>
     <w:unhideWhenUsed/>
   </w:style>
-  <w:style w:type="character" w:customStyle="1" w:styleId="HeaderChar">
-    <w:name w:val="Header Char"/>
-    <w:basedOn w:val="DefaultParagraphFont"/>
-    <w:link w:val="Header"/>
+  <w:style w:type="character" w:customStyle="1" w:styleId="KoptekstChar">
+    <w:name w:val="Koptekst Char"/>
+    <w:basedOn w:val="Standaardalinea-lettertype"/>
+    <w:link w:val="Koptekst"/>
     <w:uiPriority w:val="99"/>
     <w:qFormat/>
     <w:rsid w:val="0001646D"/>
   </w:style>
-  <w:style w:type="character" w:customStyle="1" w:styleId="FooterChar">
-    <w:name w:val="Footer Char"/>
-    <w:basedOn w:val="DefaultParagraphFont"/>
-    <w:link w:val="Footer"/>
+  <w:style w:type="character" w:customStyle="1" w:styleId="VoettekstChar">
+    <w:name w:val="Voettekst Char"/>
+    <w:basedOn w:val="Standaardalinea-lettertype"/>
+    <w:link w:val="Voettekst"/>
     <w:uiPriority w:val="99"/>
     <w:qFormat/>
     <w:rsid w:val="0001646D"/>
   </w:style>
-  <w:style w:type="character" w:customStyle="1" w:styleId="Heading1Char">
-    <w:name w:val="Heading 1 Char"/>
-    <w:basedOn w:val="DefaultParagraphFont"/>
-    <w:link w:val="Heading1"/>
+  <w:style w:type="character" w:customStyle="1" w:styleId="Kop1Char">
+    <w:name w:val="Kop 1 Char"/>
+    <w:basedOn w:val="Standaardalinea-lettertype"/>
+    <w:link w:val="Kop1"/>
     <w:uiPriority w:val="9"/>
     <w:qFormat/>
     <w:rsid w:val="00B05038"/>
@@ -4334,10 +4264,10 @@
       <w:szCs w:val="32"/>
     </w:rPr>
   </w:style>
-  <w:style w:type="character" w:customStyle="1" w:styleId="Heading2Char">
-    <w:name w:val="Heading 2 Char"/>
-    <w:basedOn w:val="DefaultParagraphFont"/>
-    <w:link w:val="Heading2"/>
+  <w:style w:type="character" w:customStyle="1" w:styleId="Kop2Char">
+    <w:name w:val="Kop 2 Char"/>
+    <w:basedOn w:val="Standaardalinea-lettertype"/>
+    <w:link w:val="Kop2"/>
     <w:uiPriority w:val="9"/>
     <w:qFormat/>
     <w:rsid w:val="00B05038"/>
@@ -4348,10 +4278,10 @@
       <w:szCs w:val="26"/>
     </w:rPr>
   </w:style>
-  <w:style w:type="character" w:customStyle="1" w:styleId="Heading3Char">
-    <w:name w:val="Heading 3 Char"/>
-    <w:basedOn w:val="DefaultParagraphFont"/>
-    <w:link w:val="Heading3"/>
+  <w:style w:type="character" w:customStyle="1" w:styleId="Kop3Char">
+    <w:name w:val="Kop 3 Char"/>
+    <w:basedOn w:val="Standaardalinea-lettertype"/>
+    <w:link w:val="Kop3"/>
     <w:uiPriority w:val="9"/>
     <w:qFormat/>
     <w:rsid w:val="00B05038"/>
@@ -4362,10 +4292,10 @@
       <w:szCs w:val="24"/>
     </w:rPr>
   </w:style>
-  <w:style w:type="character" w:customStyle="1" w:styleId="Heading4Char">
-    <w:name w:val="Heading 4 Char"/>
-    <w:basedOn w:val="DefaultParagraphFont"/>
-    <w:link w:val="Heading4"/>
+  <w:style w:type="character" w:customStyle="1" w:styleId="Kop4Char">
+    <w:name w:val="Kop 4 Char"/>
+    <w:basedOn w:val="Standaardalinea-lettertype"/>
+    <w:link w:val="Kop4"/>
     <w:uiPriority w:val="9"/>
     <w:semiHidden/>
     <w:qFormat/>
@@ -4377,10 +4307,10 @@
       <w:color w:val="000000" w:themeColor="text1"/>
     </w:rPr>
   </w:style>
-  <w:style w:type="character" w:customStyle="1" w:styleId="BalloonTextChar">
-    <w:name w:val="Balloon Text Char"/>
-    <w:basedOn w:val="DefaultParagraphFont"/>
-    <w:link w:val="BalloonText"/>
+  <w:style w:type="character" w:customStyle="1" w:styleId="BallontekstChar">
+    <w:name w:val="Ballontekst Char"/>
+    <w:basedOn w:val="Standaardalinea-lettertype"/>
+    <w:link w:val="Ballontekst"/>
     <w:uiPriority w:val="99"/>
     <w:semiHidden/>
     <w:qFormat/>
@@ -4393,7 +4323,7 @@
   </w:style>
   <w:style w:type="character" w:customStyle="1" w:styleId="InternetLink">
     <w:name w:val="Internet Link"/>
-    <w:basedOn w:val="DefaultParagraphFont"/>
+    <w:basedOn w:val="Standaardalinea-lettertype"/>
     <w:uiPriority w:val="99"/>
     <w:unhideWhenUsed/>
     <w:rsid w:val="00C4736D"/>
@@ -4402,10 +4332,10 @@
       <w:u w:val="single"/>
     </w:rPr>
   </w:style>
-  <w:style w:type="character" w:customStyle="1" w:styleId="TitleChar">
-    <w:name w:val="Title Char"/>
-    <w:basedOn w:val="DefaultParagraphFont"/>
-    <w:link w:val="Title"/>
+  <w:style w:type="character" w:customStyle="1" w:styleId="TitelChar">
+    <w:name w:val="Titel Char"/>
+    <w:basedOn w:val="Standaardalinea-lettertype"/>
+    <w:link w:val="Titel"/>
     <w:uiPriority w:val="10"/>
     <w:qFormat/>
     <w:rsid w:val="00C4736D"/>
@@ -4417,10 +4347,10 @@
       <w:szCs w:val="52"/>
     </w:rPr>
   </w:style>
-  <w:style w:type="character" w:customStyle="1" w:styleId="SubtitleChar">
-    <w:name w:val="Subtitle Char"/>
-    <w:basedOn w:val="DefaultParagraphFont"/>
-    <w:link w:val="Subtitle"/>
+  <w:style w:type="character" w:customStyle="1" w:styleId="OndertitelChar">
+    <w:name w:val="Ondertitel Char"/>
+    <w:basedOn w:val="Standaardalinea-lettertype"/>
+    <w:link w:val="Ondertitel"/>
     <w:uiPriority w:val="11"/>
     <w:qFormat/>
     <w:rsid w:val="00C4736D"/>
@@ -5410,8 +5340,8 @@
   </w:style>
   <w:style w:type="paragraph" w:customStyle="1" w:styleId="Heading">
     <w:name w:val="Heading"/>
-    <w:basedOn w:val="Normal"/>
-    <w:next w:val="BodyText"/>
+    <w:basedOn w:val="Standaard"/>
+    <w:next w:val="Plattetekst"/>
     <w:qFormat/>
     <w:pPr>
       <w:keepNext/>
@@ -5423,23 +5353,23 @@
       <w:szCs w:val="28"/>
     </w:rPr>
   </w:style>
-  <w:style w:type="paragraph" w:styleId="BodyText">
+  <w:style w:type="paragraph" w:styleId="Plattetekst">
     <w:name w:val="Body Text"/>
-    <w:basedOn w:val="Normal"/>
+    <w:basedOn w:val="Standaard"/>
     <w:pPr>
       <w:spacing w:after="140" w:line="288" w:lineRule="auto"/>
     </w:pPr>
   </w:style>
-  <w:style w:type="paragraph" w:styleId="List">
+  <w:style w:type="paragraph" w:styleId="Lijst">
     <w:name w:val="List"/>
-    <w:basedOn w:val="BodyText"/>
+    <w:basedOn w:val="Plattetekst"/>
     <w:rPr>
       <w:rFonts w:cs="FreeSans"/>
     </w:rPr>
   </w:style>
-  <w:style w:type="paragraph" w:styleId="Caption">
+  <w:style w:type="paragraph" w:styleId="Bijschrift">
     <w:name w:val="caption"/>
-    <w:basedOn w:val="Normal"/>
+    <w:basedOn w:val="Standaard"/>
     <w:qFormat/>
     <w:pPr>
       <w:suppressLineNumbers/>
@@ -5455,7 +5385,7 @@
   </w:style>
   <w:style w:type="paragraph" w:customStyle="1" w:styleId="Index">
     <w:name w:val="Index"/>
-    <w:basedOn w:val="Normal"/>
+    <w:basedOn w:val="Standaard"/>
     <w:qFormat/>
     <w:pPr>
       <w:suppressLineNumbers/>
@@ -5464,10 +5394,10 @@
       <w:rFonts w:cs="FreeSans"/>
     </w:rPr>
   </w:style>
-  <w:style w:type="paragraph" w:styleId="Header">
+  <w:style w:type="paragraph" w:styleId="Koptekst">
     <w:name w:val="header"/>
-    <w:basedOn w:val="Normal"/>
-    <w:link w:val="HeaderChar"/>
+    <w:basedOn w:val="Standaard"/>
+    <w:link w:val="KoptekstChar"/>
     <w:uiPriority w:val="99"/>
     <w:unhideWhenUsed/>
     <w:rsid w:val="0001646D"/>
@@ -5479,10 +5409,10 @@
       <w:spacing w:after="0" w:line="240" w:lineRule="auto"/>
     </w:pPr>
   </w:style>
-  <w:style w:type="paragraph" w:styleId="Footer">
+  <w:style w:type="paragraph" w:styleId="Voettekst">
     <w:name w:val="footer"/>
-    <w:basedOn w:val="Normal"/>
-    <w:link w:val="FooterChar"/>
+    <w:basedOn w:val="Standaard"/>
+    <w:link w:val="VoettekstChar"/>
     <w:uiPriority w:val="99"/>
     <w:unhideWhenUsed/>
     <w:rsid w:val="0001646D"/>
@@ -5494,10 +5424,10 @@
       <w:spacing w:after="0" w:line="240" w:lineRule="auto"/>
     </w:pPr>
   </w:style>
-  <w:style w:type="paragraph" w:styleId="BalloonText">
+  <w:style w:type="paragraph" w:styleId="Ballontekst">
     <w:name w:val="Balloon Text"/>
-    <w:basedOn w:val="Normal"/>
-    <w:link w:val="BalloonTextChar"/>
+    <w:basedOn w:val="Standaard"/>
+    <w:link w:val="BallontekstChar"/>
     <w:uiPriority w:val="99"/>
     <w:semiHidden/>
     <w:unhideWhenUsed/>
@@ -5524,9 +5454,9 @@
       <w:lang w:eastAsia="nl-NL"/>
     </w:rPr>
   </w:style>
-  <w:style w:type="paragraph" w:styleId="TOCHeading">
+  <w:style w:type="paragraph" w:styleId="Kopvaninhoudsopgave">
     <w:name w:val="TOC Heading"/>
-    <w:basedOn w:val="Heading1"/>
+    <w:basedOn w:val="Kop1"/>
     <w:uiPriority w:val="39"/>
     <w:unhideWhenUsed/>
     <w:qFormat/>
@@ -5545,9 +5475,9 @@
       <w:lang w:eastAsia="nl-NL"/>
     </w:rPr>
   </w:style>
-  <w:style w:type="paragraph" w:styleId="TOC1">
+  <w:style w:type="paragraph" w:styleId="Inhopg1">
     <w:name w:val="toc 1"/>
-    <w:basedOn w:val="Normal"/>
+    <w:basedOn w:val="Standaard"/>
     <w:autoRedefine/>
     <w:uiPriority w:val="39"/>
     <w:unhideWhenUsed/>
@@ -5556,10 +5486,10 @@
       <w:spacing w:after="100" w:line="259" w:lineRule="auto"/>
     </w:pPr>
   </w:style>
-  <w:style w:type="paragraph" w:styleId="Title">
+  <w:style w:type="paragraph" w:styleId="Titel">
     <w:name w:val="Title"/>
-    <w:basedOn w:val="Normal"/>
-    <w:link w:val="TitleChar"/>
+    <w:basedOn w:val="Standaard"/>
+    <w:link w:val="TitelChar"/>
     <w:uiPriority w:val="10"/>
     <w:qFormat/>
     <w:rsid w:val="00C4736D"/>
@@ -5578,10 +5508,10 @@
       <w:szCs w:val="52"/>
     </w:rPr>
   </w:style>
-  <w:style w:type="paragraph" w:styleId="Subtitle">
+  <w:style w:type="paragraph" w:styleId="Ondertitel">
     <w:name w:val="Subtitle"/>
-    <w:basedOn w:val="Normal"/>
-    <w:link w:val="SubtitleChar"/>
+    <w:basedOn w:val="Standaard"/>
+    <w:link w:val="OndertitelChar"/>
     <w:uiPriority w:val="11"/>
     <w:qFormat/>
     <w:rsid w:val="00C4736D"/>
@@ -5600,12 +5530,12 @@
   </w:style>
   <w:style w:type="paragraph" w:customStyle="1" w:styleId="FrameContents">
     <w:name w:val="Frame Contents"/>
-    <w:basedOn w:val="Normal"/>
+    <w:basedOn w:val="Standaard"/>
     <w:qFormat/>
   </w:style>
   <w:style w:type="paragraph" w:customStyle="1" w:styleId="TableContents">
     <w:name w:val="Table Contents"/>
-    <w:basedOn w:val="Normal"/>
+    <w:basedOn w:val="Standaard"/>
     <w:qFormat/>
   </w:style>
   <w:style w:type="paragraph" w:customStyle="1" w:styleId="TableHeading">
@@ -5613,9 +5543,9 @@
     <w:basedOn w:val="TableContents"/>
     <w:qFormat/>
   </w:style>
-  <w:style w:type="table" w:styleId="TableGrid">
+  <w:style w:type="table" w:styleId="Tabelraster">
     <w:name w:val="Table Grid"/>
-    <w:basedOn w:val="TableNormal"/>
+    <w:basedOn w:val="Standaardtabel"/>
     <w:uiPriority w:val="39"/>
     <w:unhideWhenUsed/>
     <w:rsid w:val="0097252E"/>
@@ -5630,9 +5560,9 @@
       </w:tblBorders>
     </w:tblPr>
   </w:style>
-  <w:style w:type="paragraph" w:styleId="ListParagraph">
+  <w:style w:type="paragraph" w:styleId="Lijstalinea">
     <w:name w:val="List Paragraph"/>
-    <w:basedOn w:val="Normal"/>
+    <w:basedOn w:val="Standaard"/>
     <w:uiPriority w:val="34"/>
     <w:qFormat/>
     <w:rsid w:val="00EF3BD9"/>
@@ -5641,9 +5571,9 @@
       <w:contextualSpacing/>
     </w:pPr>
   </w:style>
-  <w:style w:type="character" w:styleId="CommentReference">
+  <w:style w:type="character" w:styleId="Verwijzingopmerking">
     <w:name w:val="annotation reference"/>
-    <w:basedOn w:val="DefaultParagraphFont"/>
+    <w:basedOn w:val="Standaardalinea-lettertype"/>
     <w:uiPriority w:val="99"/>
     <w:semiHidden/>
     <w:unhideWhenUsed/>
@@ -5653,10 +5583,10 @@
       <w:szCs w:val="16"/>
     </w:rPr>
   </w:style>
-  <w:style w:type="paragraph" w:styleId="CommentText">
+  <w:style w:type="paragraph" w:styleId="Tekstopmerking">
     <w:name w:val="annotation text"/>
-    <w:basedOn w:val="Normal"/>
-    <w:link w:val="CommentTextChar"/>
+    <w:basedOn w:val="Standaard"/>
+    <w:link w:val="TekstopmerkingChar"/>
     <w:uiPriority w:val="99"/>
     <w:semiHidden/>
     <w:unhideWhenUsed/>
@@ -5669,10 +5599,10 @@
       <w:szCs w:val="20"/>
     </w:rPr>
   </w:style>
-  <w:style w:type="character" w:customStyle="1" w:styleId="CommentTextChar">
-    <w:name w:val="Comment Text Char"/>
-    <w:basedOn w:val="DefaultParagraphFont"/>
-    <w:link w:val="CommentText"/>
+  <w:style w:type="character" w:customStyle="1" w:styleId="TekstopmerkingChar">
+    <w:name w:val="Tekst opmerking Char"/>
+    <w:basedOn w:val="Standaardalinea-lettertype"/>
+    <w:link w:val="Tekstopmerking"/>
     <w:uiPriority w:val="99"/>
     <w:semiHidden/>
     <w:rsid w:val="003C0ECC"/>
@@ -5681,11 +5611,11 @@
       <w:szCs w:val="20"/>
     </w:rPr>
   </w:style>
-  <w:style w:type="paragraph" w:styleId="CommentSubject">
+  <w:style w:type="paragraph" w:styleId="Onderwerpvanopmerking">
     <w:name w:val="annotation subject"/>
-    <w:basedOn w:val="CommentText"/>
-    <w:next w:val="CommentText"/>
-    <w:link w:val="CommentSubjectChar"/>
+    <w:basedOn w:val="Tekstopmerking"/>
+    <w:next w:val="Tekstopmerking"/>
+    <w:link w:val="OnderwerpvanopmerkingChar"/>
     <w:uiPriority w:val="99"/>
     <w:semiHidden/>
     <w:unhideWhenUsed/>
@@ -5695,10 +5625,10 @@
       <w:bCs/>
     </w:rPr>
   </w:style>
-  <w:style w:type="character" w:customStyle="1" w:styleId="CommentSubjectChar">
-    <w:name w:val="Comment Subject Char"/>
-    <w:basedOn w:val="CommentTextChar"/>
-    <w:link w:val="CommentSubject"/>
+  <w:style w:type="character" w:customStyle="1" w:styleId="OnderwerpvanopmerkingChar">
+    <w:name w:val="Onderwerp van opmerking Char"/>
+    <w:basedOn w:val="TekstopmerkingChar"/>
+    <w:link w:val="Onderwerpvanopmerking"/>
     <w:uiPriority w:val="99"/>
     <w:semiHidden/>
     <w:rsid w:val="003C0ECC"/>
@@ -5711,7 +5641,7 @@
   </w:style>
   <w:style w:type="character" w:styleId="Hyperlink">
     <w:name w:val="Hyperlink"/>
-    <w:basedOn w:val="DefaultParagraphFont"/>
+    <w:basedOn w:val="Standaardalinea-lettertype"/>
     <w:uiPriority w:val="99"/>
     <w:unhideWhenUsed/>
     <w:rsid w:val="00DD3765"/>
@@ -5989,7 +5919,7 @@
 </file>
 
 <file path=customXml/itemProps1.xml><?xml version="1.0" encoding="utf-8"?>
-<ds:datastoreItem xmlns:ds="http://schemas.openxmlformats.org/officeDocument/2006/customXml" ds:itemID="{BA6D23EF-196D-40BA-BD72-90D0109DA82B}">
+<ds:datastoreItem xmlns:ds="http://schemas.openxmlformats.org/officeDocument/2006/customXml" ds:itemID="{C84FDA32-D7B4-485A-B11E-1BC5ED6B1879}">
   <ds:schemaRefs>
     <ds:schemaRef ds:uri="http://schemas.openxmlformats.org/officeDocument/2006/bibliography"/>
   </ds:schemaRefs>

</xml_diff>